<commit_message>
ready to submit version 2
</commit_message>
<xml_diff>
--- a/paper/reviewer_response_ApJ AAS32345R1.docx
+++ b/paper/reviewer_response_ApJ AAS32345R1.docx
@@ -4,23 +4,46 @@
   <w:body>
     <w:p>
       <w:pPr>
-        <w:pStyle w:val="Heading3"/>
-        <w:pBdr>
-          <w:top w:color="auto" w:space="0" w:sz="0" w:val="none"/>
-          <w:left w:color="auto" w:space="0" w:sz="0" w:val="none"/>
-          <w:bottom w:color="auto" w:space="0" w:sz="0" w:val="none"/>
-          <w:right w:color="auto" w:space="0" w:sz="0" w:val="none"/>
-          <w:between w:color="auto" w:space="0" w:sz="0" w:val="none"/>
-        </w:pBdr>
-        <w:spacing w:after="360" w:line="335.99999999999994" w:lineRule="auto"/>
-        <w:rPr>
-          <w:color w:val="444444"/>
-        </w:rPr>
+        <w:pStyle w:val="Title"/>
+        <w:pBdr>
+          <w:top w:color="auto" w:space="0" w:sz="0" w:val="none"/>
+          <w:left w:color="auto" w:space="0" w:sz="0" w:val="none"/>
+          <w:bottom w:color="auto" w:space="0" w:sz="0" w:val="none"/>
+          <w:right w:color="auto" w:space="0" w:sz="0" w:val="none"/>
+          <w:between w:color="auto" w:space="0" w:sz="0" w:val="none"/>
+        </w:pBdr>
+        <w:spacing w:after="360" w:line="335.99999999999994" w:lineRule="auto"/>
+        <w:jc w:val="center"/>
+        <w:rPr/>
       </w:pPr>
       <w:bookmarkStart w:colFirst="0" w:colLast="0" w:name="_2uym7xmii9bz" w:id="0"/>
       <w:bookmarkEnd w:id="0"/>
       <w:r>
         <w:rPr>
+          <w:rtl w:val="0"/>
+        </w:rPr>
+        <w:t xml:space="preserve">Responses to Referee Comments</w:t>
+      </w:r>
+    </w:p>
+    <w:p>
+      <w:pPr>
+        <w:pStyle w:val="Heading3"/>
+        <w:pBdr>
+          <w:top w:color="auto" w:space="0" w:sz="0" w:val="none"/>
+          <w:left w:color="auto" w:space="0" w:sz="0" w:val="none"/>
+          <w:bottom w:color="auto" w:space="0" w:sz="0" w:val="none"/>
+          <w:right w:color="auto" w:space="0" w:sz="0" w:val="none"/>
+          <w:between w:color="auto" w:space="0" w:sz="0" w:val="none"/>
+        </w:pBdr>
+        <w:spacing w:after="360" w:line="335.99999999999994" w:lineRule="auto"/>
+        <w:rPr>
+          <w:color w:val="444444"/>
+        </w:rPr>
+      </w:pPr>
+      <w:bookmarkStart w:colFirst="0" w:colLast="0" w:name="_mvlv8gywuvll" w:id="1"/>
+      <w:bookmarkEnd w:id="1"/>
+      <w:r>
+        <w:rPr>
           <w:color w:val="444444"/>
           <w:rtl w:val="0"/>
         </w:rPr>
@@ -68,8 +91,8 @@
           <w:color w:val="444444"/>
         </w:rPr>
       </w:pPr>
-      <w:bookmarkStart w:colFirst="0" w:colLast="0" w:name="_rjb3kvovb6ms" w:id="1"/>
-      <w:bookmarkEnd w:id="1"/>
+      <w:bookmarkStart w:colFirst="0" w:colLast="0" w:name="_rjb3kvovb6ms" w:id="2"/>
+      <w:bookmarkEnd w:id="2"/>
       <w:r>
         <w:rPr>
           <w:color w:val="444444"/>
@@ -95,7 +118,7 @@
           <w:szCs w:val="24"/>
           <w:rtl w:val="0"/>
         </w:rPr>
-        <w:t xml:space="preserve">We have provided additional justification in the introduction. The work of santamaria et al studies local aspects and waveguides into the solar atmosphere. Our goal is to focus on global phenomena. Like helioseismology we are not addressing formation or  individual structures. The novelty is the search for evidence of the existence of global modes. The Sun is non uniform in the interior - we know this when we study the global modes, information about some internal structures may go far out into the atmosphere.</w:t>
+        <w:t xml:space="preserve">We have provided additional justification in the Introduction. The work of Santamaria et al studies local aspects and waveguides into the solar atmosphere. Our goal is to focus on global phenomena of solar interior wave coupling to the global atmosphere. Like helioseismology, we are not addressing the formation of individual structures. The novelty is the search for evidence of the existence of global modes in the atmosphere above the solar surface. </w:t>
       </w:r>
     </w:p>
     <w:p>
@@ -113,14 +136,20 @@
           <w:color w:val="ff0000"/>
         </w:rPr>
       </w:pPr>
-      <w:bookmarkStart w:colFirst="0" w:colLast="0" w:name="_6xp5w8bkoa7t" w:id="2"/>
-      <w:bookmarkEnd w:id="2"/>
-      <w:r>
-        <w:rPr>
-          <w:color w:val="444444"/>
-          <w:rtl w:val="0"/>
-        </w:rPr>
-        <w:t xml:space="preserve">Referee 2. </w:t>
+      <w:bookmarkStart w:colFirst="0" w:colLast="0" w:name="_6xp5w8bkoa7t" w:id="3"/>
+      <w:bookmarkEnd w:id="3"/>
+      <w:r>
+        <w:rPr>
+          <w:rtl w:val="0"/>
+        </w:rPr>
+        <w:t xml:space="preserve">Referee 2.</w:t>
+      </w:r>
+      <w:r>
+        <w:rPr>
+          <w:color w:val="444444"/>
+          <w:rtl w:val="0"/>
+        </w:rPr>
+        <w:t xml:space="preserve"> </w:t>
       </w:r>
       <w:r>
         <w:rPr>
@@ -163,104 +192,57 @@
           <w:between w:color="auto" w:space="0" w:sz="0" w:val="none"/>
         </w:pBdr>
         <w:spacing w:after="360" w:line="335.99999999999994" w:lineRule="auto"/>
-        <w:rPr>
-          <w:color w:val="000000"/>
-        </w:rPr>
-      </w:pPr>
-      <w:bookmarkStart w:colFirst="0" w:colLast="0" w:name="_tjm09qqe0ljj" w:id="3"/>
-      <w:bookmarkEnd w:id="3"/>
-      <w:r>
-        <w:rPr>
-          <w:color w:val="000000"/>
-          <w:rtl w:val="0"/>
-        </w:rPr>
-        <w:t xml:space="preserve"> Response</w:t>
-      </w:r>
-    </w:p>
-    <w:p>
-      <w:pPr>
-        <w:pBdr>
-          <w:top w:color="auto" w:space="0" w:sz="0" w:val="none"/>
-          <w:left w:color="auto" w:space="0" w:sz="0" w:val="none"/>
-          <w:bottom w:color="auto" w:space="0" w:sz="0" w:val="none"/>
-          <w:right w:color="auto" w:space="0" w:sz="0" w:val="none"/>
-          <w:between w:color="auto" w:space="0" w:sz="0" w:val="none"/>
-        </w:pBdr>
-        <w:spacing w:after="360" w:line="335.99999999999994" w:lineRule="auto"/>
-        <w:rPr>
-          <w:sz w:val="24"/>
-          <w:szCs w:val="24"/>
-        </w:rPr>
-      </w:pPr>
-      <w:r>
-        <w:rPr>
-          <w:sz w:val="24"/>
-          <w:szCs w:val="24"/>
-          <w:rtl w:val="0"/>
-        </w:rPr>
-        <w:t xml:space="preserve">More details about the method have been provided including a comparison with the hydrodynamic case with zero magnetic field and an increase of the number of pixels for the observational analysis.</w:t>
-      </w:r>
-    </w:p>
-    <w:p>
-      <w:pPr>
-        <w:pBdr>
-          <w:top w:color="auto" w:space="0" w:sz="0" w:val="none"/>
-          <w:left w:color="auto" w:space="0" w:sz="0" w:val="none"/>
-          <w:bottom w:color="auto" w:space="0" w:sz="0" w:val="none"/>
-          <w:right w:color="auto" w:space="0" w:sz="0" w:val="none"/>
-          <w:between w:color="auto" w:space="0" w:sz="0" w:val="none"/>
-        </w:pBdr>
-        <w:spacing w:after="360" w:line="335.99999999999994" w:lineRule="auto"/>
-        <w:rPr>
-          <w:color w:val="ff0000"/>
-          <w:sz w:val="24"/>
-          <w:szCs w:val="24"/>
-        </w:rPr>
-      </w:pPr>
-      <w:r>
-        <w:rPr>
-          <w:rtl w:val="0"/>
-        </w:rPr>
-      </w:r>
-    </w:p>
-    <w:p>
-      <w:pPr>
-        <w:pBdr>
-          <w:top w:color="auto" w:space="0" w:sz="0" w:val="none"/>
-          <w:left w:color="auto" w:space="0" w:sz="0" w:val="none"/>
-          <w:bottom w:color="auto" w:space="0" w:sz="0" w:val="none"/>
-          <w:right w:color="auto" w:space="0" w:sz="0" w:val="none"/>
-          <w:between w:color="auto" w:space="0" w:sz="0" w:val="none"/>
-        </w:pBdr>
-        <w:spacing w:after="360" w:line="335.99999999999994" w:lineRule="auto"/>
-        <w:rPr>
-          <w:color w:val="444444"/>
-          <w:sz w:val="24"/>
-          <w:szCs w:val="24"/>
-        </w:rPr>
-      </w:pPr>
-      <w:r>
-        <w:rPr>
-          <w:rtl w:val="0"/>
-        </w:rPr>
-      </w:r>
-    </w:p>
-    <w:p>
-      <w:pPr>
-        <w:pBdr>
-          <w:top w:color="auto" w:space="0" w:sz="0" w:val="none"/>
-          <w:left w:color="auto" w:space="0" w:sz="0" w:val="none"/>
-          <w:bottom w:color="auto" w:space="0" w:sz="0" w:val="none"/>
-          <w:right w:color="auto" w:space="0" w:sz="0" w:val="none"/>
-          <w:between w:color="auto" w:space="0" w:sz="0" w:val="none"/>
-        </w:pBdr>
-        <w:spacing w:after="360" w:line="335.99999999999994" w:lineRule="auto"/>
-        <w:rPr>
-          <w:color w:val="444444"/>
-          <w:sz w:val="24"/>
-          <w:szCs w:val="24"/>
-        </w:rPr>
-      </w:pPr>
+        <w:rPr/>
+      </w:pPr>
+      <w:bookmarkStart w:colFirst="0" w:colLast="0" w:name="_tjm09qqe0ljj" w:id="4"/>
+      <w:bookmarkEnd w:id="4"/>
+      <w:r>
+        <w:rPr>
+          <w:rtl w:val="0"/>
+        </w:rPr>
+        <w:t xml:space="preserve">Response</w:t>
+      </w:r>
+    </w:p>
+    <w:p>
+      <w:pPr>
+        <w:pBdr>
+          <w:top w:color="auto" w:space="0" w:sz="0" w:val="none"/>
+          <w:left w:color="auto" w:space="0" w:sz="0" w:val="none"/>
+          <w:bottom w:color="auto" w:space="0" w:sz="0" w:val="none"/>
+          <w:right w:color="auto" w:space="0" w:sz="0" w:val="none"/>
+          <w:between w:color="auto" w:space="0" w:sz="0" w:val="none"/>
+        </w:pBdr>
+        <w:spacing w:after="360" w:line="335.99999999999994" w:lineRule="auto"/>
+        <w:rPr>
+          <w:color w:val="444444"/>
+          <w:sz w:val="24"/>
+          <w:szCs w:val="24"/>
+        </w:rPr>
+      </w:pPr>
+      <w:r>
+        <w:rPr>
+          <w:sz w:val="24"/>
+          <w:szCs w:val="24"/>
+          <w:rtl w:val="0"/>
+        </w:rPr>
+        <w:t xml:space="preserve">More details about the method have now been provided including a comparison with the hydrodynamic case with zero magnetic field and an increase of the number of pixels for the observational analysis. For more details see our </w:t>
+      </w:r>
+      <w:r>
+        <w:rPr>
+          <w:sz w:val="24"/>
+          <w:szCs w:val="24"/>
+          <w:rtl w:val="0"/>
+        </w:rPr>
+        <w:t xml:space="preserve">answer</w:t>
+      </w:r>
+      <w:r>
+        <w:rPr>
+          <w:sz w:val="24"/>
+          <w:szCs w:val="24"/>
+          <w:rtl w:val="0"/>
+        </w:rPr>
+        <w:t xml:space="preserve"> to Ref. 8. </w:t>
+      </w:r>
       <w:r>
         <w:rPr>
           <w:rtl w:val="0"/>
@@ -286,8 +268,8 @@
           <w:szCs w:val="26"/>
         </w:rPr>
       </w:pPr>
-      <w:bookmarkStart w:colFirst="0" w:colLast="0" w:name="_ut2ulrn9ra91" w:id="4"/>
-      <w:bookmarkEnd w:id="4"/>
+      <w:bookmarkStart w:colFirst="0" w:colLast="0" w:name="_ut2ulrn9ra91" w:id="5"/>
+      <w:bookmarkEnd w:id="5"/>
       <w:r>
         <w:rPr>
           <w:color w:val="444444"/>
@@ -361,8 +343,8 @@
           <w:color w:val="444444"/>
         </w:rPr>
       </w:pPr>
-      <w:bookmarkStart w:colFirst="0" w:colLast="0" w:name="_zhewuvwpr8rk" w:id="5"/>
-      <w:bookmarkEnd w:id="5"/>
+      <w:bookmarkStart w:colFirst="0" w:colLast="0" w:name="_zhewuvwpr8rk" w:id="6"/>
+      <w:bookmarkEnd w:id="6"/>
       <w:r>
         <w:rPr>
           <w:color w:val="444444"/>
@@ -394,7 +376,51 @@
           <w:szCs w:val="24"/>
           <w:rtl w:val="0"/>
         </w:rPr>
-        <w:t xml:space="preserve">We are not saying there is mode conversion, but that this occurs in a complicated structured medium here we are using a continuous medium representing profiles based on the VALIIIc atmosphere. The review has been extended and discussed in the introduction including a discussion of more foundational references with an emphasis on local effects and building to global phenomena including a review of some recent work. </w:t>
+        <w:t xml:space="preserve">Thank you for the suggestion, we have now added some more references. However, we would like to avoid citing many related studies, instead, we refer to reviews that already summarise these earlier </w:t>
+      </w:r>
+      <w:r>
+        <w:rPr>
+          <w:color w:val="444444"/>
+          <w:sz w:val="24"/>
+          <w:szCs w:val="24"/>
+          <w:rtl w:val="0"/>
+        </w:rPr>
+        <w:t xml:space="preserve">excellent investigations</w:t>
+      </w:r>
+      <w:r>
+        <w:rPr>
+          <w:color w:val="444444"/>
+          <w:sz w:val="24"/>
+          <w:szCs w:val="24"/>
+          <w:rtl w:val="0"/>
+        </w:rPr>
+        <w:t xml:space="preserve">. </w:t>
+      </w:r>
+    </w:p>
+    <w:p>
+      <w:pPr>
+        <w:pBdr>
+          <w:top w:color="auto" w:space="0" w:sz="0" w:val="none"/>
+          <w:left w:color="auto" w:space="0" w:sz="0" w:val="none"/>
+          <w:bottom w:color="auto" w:space="0" w:sz="0" w:val="none"/>
+          <w:right w:color="auto" w:space="0" w:sz="0" w:val="none"/>
+          <w:between w:color="auto" w:space="0" w:sz="0" w:val="none"/>
+        </w:pBdr>
+        <w:spacing w:after="360" w:line="335.99999999999994" w:lineRule="auto"/>
+        <w:rPr>
+          <w:color w:val="444444"/>
+          <w:sz w:val="24"/>
+          <w:szCs w:val="24"/>
+        </w:rPr>
+      </w:pPr>
+      <w:r>
+        <w:rPr>
+          <w:color w:val="444444"/>
+          <w:sz w:val="24"/>
+          <w:szCs w:val="24"/>
+          <w:rtl w:val="0"/>
+        </w:rPr>
+        <w:t xml:space="preserve">However, we would like to point out that we address the wave coupling at global scales, i.e. not that of some individual (e.g. sunspots, pores, spicules) or more complex (e.g. active region) structure. Therefore we do not address  physics, such as mode conversion. We model  the atmosphere as a homogeneous and continuous medium representing profiles based on the VALIIIC atmosphere. Following the Referee's suggestion, the paper is now  extended and discussed in the introduction including a discussion of more foundational references with an emphasis on local effects and building to global phenomena including a review of some recent work. </w:t>
       </w:r>
     </w:p>
     <w:p>
@@ -410,8 +436,8 @@
         <w:spacing w:after="360" w:line="335.99999999999994" w:lineRule="auto"/>
         <w:rPr/>
       </w:pPr>
-      <w:bookmarkStart w:colFirst="0" w:colLast="0" w:name="_6cfus02df5s6" w:id="6"/>
-      <w:bookmarkEnd w:id="6"/>
+      <w:bookmarkStart w:colFirst="0" w:colLast="0" w:name="_6cfus02df5s6" w:id="7"/>
+      <w:bookmarkEnd w:id="7"/>
       <w:r>
         <w:rPr>
           <w:rtl w:val="0"/>
@@ -456,8 +482,8 @@
           <w:szCs w:val="24"/>
         </w:rPr>
       </w:pPr>
-      <w:bookmarkStart w:colFirst="0" w:colLast="0" w:name="_n79j5ym3h0xs" w:id="7"/>
-      <w:bookmarkEnd w:id="7"/>
+      <w:bookmarkStart w:colFirst="0" w:colLast="0" w:name="_n79j5ym3h0xs" w:id="8"/>
+      <w:bookmarkEnd w:id="8"/>
       <w:r>
         <w:rPr>
           <w:color w:val="444444"/>
@@ -494,7 +520,7 @@
           <w:szCs w:val="24"/>
           <w:rtl w:val="0"/>
         </w:rPr>
-        <w:t xml:space="preserve">The studies referred to looked at particular localised finescale structures and wave coupling. As suggested above we perturb the average background and see if global oscillations can propagate through the atmosphere. The individual interaction of flux tubes is outside the scope of the work presented here. We take a step back and investigate if the atmosphere also has global modes i.e. we investigate if these standing modes exist in isolation in the corona. This is undertaken in the spirit of 1990s papers by st andrews papers investigating whether p-modes get higher into the atmosphere.</w:t>
+        <w:t xml:space="preserve">The studies referred to looked at particular localised finescale structures and wave coupling. As suggested above, we perturb the average background and see if global oscillations can propagate through the atmosphere. The individual interaction of flux tubes is outside the scope of the work presented here. We take a step back and investigate if the atmosphere also has global modes i.e. we investigate if these standing modes exist in isolation in the corona. This is undertaken in the spirit of 1990s papers by St Andrews  investigating whether p-modes get higher into the atmosphere.</w:t>
       </w:r>
     </w:p>
     <w:p>
@@ -648,93 +674,82 @@
     <w:p>
       <w:pPr>
         <w:pStyle w:val="Heading3"/>
+        <w:rPr/>
+      </w:pPr>
+      <w:bookmarkStart w:colFirst="0" w:colLast="0" w:name="_b5gbi5am36my" w:id="9"/>
+      <w:bookmarkEnd w:id="9"/>
+      <w:r>
+        <w:rPr>
+          <w:rtl w:val="0"/>
+        </w:rPr>
+        <w:t xml:space="preserve">Referee 5 </w:t>
+      </w:r>
+    </w:p>
+    <w:p>
+      <w:pPr>
+        <w:rPr/>
+      </w:pPr>
+      <w:r>
+        <w:rPr>
+          <w:rtl w:val="0"/>
+        </w:rPr>
+      </w:r>
+    </w:p>
+    <w:p>
+      <w:pPr>
+        <w:rPr/>
+      </w:pPr>
+      <w:r>
+        <w:rPr>
+          <w:rtl w:val="0"/>
+        </w:rPr>
+        <w:t xml:space="preserve">A short discussion on observational results would also be an aid to the introduction. At the moment it is not clear to the reader how this paper presents any significant contribution, when compared to a number of previous work.</w:t>
+      </w:r>
+    </w:p>
+    <w:p>
+      <w:pPr>
+        <w:pBdr>
+          <w:top w:color="auto" w:space="0" w:sz="0" w:val="none"/>
+          <w:left w:color="auto" w:space="0" w:sz="0" w:val="none"/>
+          <w:bottom w:color="auto" w:space="0" w:sz="0" w:val="none"/>
+          <w:right w:color="auto" w:space="0" w:sz="0" w:val="none"/>
+          <w:between w:color="auto" w:space="0" w:sz="0" w:val="none"/>
+        </w:pBdr>
+        <w:spacing w:after="360" w:line="335.99999999999994" w:lineRule="auto"/>
+        <w:rPr>
+          <w:b w:val="1"/>
+          <w:sz w:val="24"/>
+          <w:szCs w:val="24"/>
+        </w:rPr>
+      </w:pPr>
+      <w:r>
+        <w:rPr>
+          <w:rtl w:val="0"/>
+        </w:rPr>
+      </w:r>
+    </w:p>
+    <w:p>
+      <w:pPr>
+        <w:pStyle w:val="Heading3"/>
+        <w:pBdr>
+          <w:top w:color="auto" w:space="0" w:sz="0" w:val="none"/>
+          <w:left w:color="auto" w:space="0" w:sz="0" w:val="none"/>
+          <w:bottom w:color="auto" w:space="0" w:sz="0" w:val="none"/>
+          <w:right w:color="auto" w:space="0" w:sz="0" w:val="none"/>
+          <w:between w:color="auto" w:space="0" w:sz="0" w:val="none"/>
+        </w:pBdr>
+        <w:spacing w:after="360" w:line="335.99999999999994" w:lineRule="auto"/>
         <w:rPr>
           <w:color w:val="000000"/>
         </w:rPr>
       </w:pPr>
-      <w:bookmarkStart w:colFirst="0" w:colLast="0" w:name="_b5gbi5am36my" w:id="8"/>
-      <w:bookmarkEnd w:id="8"/>
-      <w:r>
-        <w:rPr>
-          <w:b w:val="1"/>
+      <w:bookmarkStart w:colFirst="0" w:colLast="0" w:name="_w2o24rnpqa9w" w:id="10"/>
+      <w:bookmarkEnd w:id="10"/>
+      <w:r>
+        <w:rPr>
           <w:color w:val="000000"/>
           <w:rtl w:val="0"/>
         </w:rPr>
-        <w:t xml:space="preserve">referee 5</w:t>
-      </w:r>
-      <w:r>
-        <w:rPr>
-          <w:color w:val="000000"/>
-          <w:rtl w:val="0"/>
-        </w:rPr>
-        <w:t xml:space="preserve"> </w:t>
-      </w:r>
-    </w:p>
-    <w:p>
-      <w:pPr>
-        <w:rPr/>
-      </w:pPr>
-      <w:r>
-        <w:rPr>
-          <w:rtl w:val="0"/>
-        </w:rPr>
-      </w:r>
-    </w:p>
-    <w:p>
-      <w:pPr>
-        <w:rPr/>
-      </w:pPr>
-      <w:r>
-        <w:rPr>
-          <w:rtl w:val="0"/>
-        </w:rPr>
-        <w:t xml:space="preserve">A short discussion on observational results would also be an aid to the introduction. At the moment it is not clear to the reader how this paper presents any significant contribution, when compared to a number of previous work.</w:t>
-      </w:r>
-    </w:p>
-    <w:p>
-      <w:pPr>
-        <w:pBdr>
-          <w:top w:color="auto" w:space="0" w:sz="0" w:val="none"/>
-          <w:left w:color="auto" w:space="0" w:sz="0" w:val="none"/>
-          <w:bottom w:color="auto" w:space="0" w:sz="0" w:val="none"/>
-          <w:right w:color="auto" w:space="0" w:sz="0" w:val="none"/>
-          <w:between w:color="auto" w:space="0" w:sz="0" w:val="none"/>
-        </w:pBdr>
-        <w:spacing w:after="360" w:line="335.99999999999994" w:lineRule="auto"/>
-        <w:rPr>
-          <w:b w:val="1"/>
-          <w:sz w:val="24"/>
-          <w:szCs w:val="24"/>
-        </w:rPr>
-      </w:pPr>
-      <w:r>
-        <w:rPr>
-          <w:rtl w:val="0"/>
-        </w:rPr>
-      </w:r>
-    </w:p>
-    <w:p>
-      <w:pPr>
-        <w:pStyle w:val="Heading3"/>
-        <w:pBdr>
-          <w:top w:color="auto" w:space="0" w:sz="0" w:val="none"/>
-          <w:left w:color="auto" w:space="0" w:sz="0" w:val="none"/>
-          <w:bottom w:color="auto" w:space="0" w:sz="0" w:val="none"/>
-          <w:right w:color="auto" w:space="0" w:sz="0" w:val="none"/>
-          <w:between w:color="auto" w:space="0" w:sz="0" w:val="none"/>
-        </w:pBdr>
-        <w:spacing w:after="360" w:line="335.99999999999994" w:lineRule="auto"/>
-        <w:rPr>
-          <w:color w:val="000000"/>
-        </w:rPr>
-      </w:pPr>
-      <w:bookmarkStart w:colFirst="0" w:colLast="0" w:name="_w2o24rnpqa9w" w:id="9"/>
-      <w:bookmarkEnd w:id="9"/>
-      <w:r>
-        <w:rPr>
-          <w:color w:val="000000"/>
-          <w:rtl w:val="0"/>
-        </w:rPr>
         <w:t xml:space="preserve">Response</w:t>
       </w:r>
     </w:p>
@@ -759,7 +774,7 @@
           <w:szCs w:val="24"/>
           <w:rtl w:val="0"/>
         </w:rPr>
-        <w:t xml:space="preserve">We have provided a discussion of references to observational results in the introduction.</w:t>
+        <w:t xml:space="preserve">We have provided a discussion of references to observational results in the Introduction.</w:t>
       </w:r>
     </w:p>
     <w:p>
@@ -911,51 +926,292 @@
         </w:pBdr>
         <w:spacing w:after="360" w:line="335.99999999999994" w:lineRule="auto"/>
         <w:rPr>
+          <w:color w:val="666666"/>
+        </w:rPr>
+      </w:pPr>
+      <w:bookmarkStart w:colFirst="0" w:colLast="0" w:name="_xestbgq8br31" w:id="11"/>
+      <w:bookmarkEnd w:id="11"/>
+      <w:r>
+        <w:rPr>
+          <w:color w:val="666666"/>
+          <w:rtl w:val="0"/>
+        </w:rPr>
+        <w:t xml:space="preserve">R</w:t>
+      </w:r>
+      <w:r>
+        <w:rPr>
+          <w:color w:val="666666"/>
+          <w:rtl w:val="0"/>
+        </w:rPr>
+        <w:t xml:space="preserve">eferee 6</w:t>
+      </w:r>
+    </w:p>
+    <w:p>
+      <w:pPr>
+        <w:pBdr>
+          <w:top w:color="auto" w:space="0" w:sz="0" w:val="none"/>
+          <w:left w:color="auto" w:space="0" w:sz="0" w:val="none"/>
+          <w:bottom w:color="auto" w:space="0" w:sz="0" w:val="none"/>
+          <w:right w:color="auto" w:space="0" w:sz="0" w:val="none"/>
+          <w:between w:color="auto" w:space="0" w:sz="0" w:val="none"/>
+        </w:pBdr>
+        <w:spacing w:after="360" w:line="335.99999999999994" w:lineRule="auto"/>
+        <w:rPr>
+          <w:sz w:val="24"/>
+          <w:szCs w:val="24"/>
+        </w:rPr>
+      </w:pPr>
+      <w:r>
+        <w:rPr>
+          <w:sz w:val="24"/>
+          <w:szCs w:val="24"/>
+          <w:rtl w:val="0"/>
+        </w:rPr>
+        <w:t xml:space="preserve">In terms of the method, my concern is with the presentation and interpretation. Whenever examining these kinds of problems, the results should always be directly compared to the quiet Sun (B=0). </w:t>
+      </w:r>
+    </w:p>
+    <w:p>
+      <w:pPr>
+        <w:pStyle w:val="Heading3"/>
+        <w:pBdr>
+          <w:top w:color="auto" w:space="0" w:sz="0" w:val="none"/>
+          <w:left w:color="auto" w:space="0" w:sz="0" w:val="none"/>
+          <w:bottom w:color="auto" w:space="0" w:sz="0" w:val="none"/>
+          <w:right w:color="auto" w:space="0" w:sz="0" w:val="none"/>
+          <w:between w:color="auto" w:space="0" w:sz="0" w:val="none"/>
+        </w:pBdr>
+        <w:spacing w:after="360" w:line="335.99999999999994" w:lineRule="auto"/>
+        <w:rPr/>
+      </w:pPr>
+      <w:bookmarkStart w:colFirst="0" w:colLast="0" w:name="_5ac67zdqqcw9" w:id="12"/>
+      <w:bookmarkEnd w:id="12"/>
+      <w:r>
+        <w:rPr>
+          <w:rtl w:val="0"/>
+        </w:rPr>
+        <w:t xml:space="preserve">Response</w:t>
+      </w:r>
+    </w:p>
+    <w:p>
+      <w:pPr>
+        <w:pBdr>
+          <w:top w:color="auto" w:space="0" w:sz="0" w:val="none"/>
+          <w:left w:color="auto" w:space="0" w:sz="0" w:val="none"/>
+          <w:bottom w:color="auto" w:space="0" w:sz="0" w:val="none"/>
+          <w:right w:color="auto" w:space="0" w:sz="0" w:val="none"/>
+          <w:between w:color="auto" w:space="0" w:sz="0" w:val="none"/>
+        </w:pBdr>
+        <w:spacing w:after="360" w:line="335.99999999999994" w:lineRule="auto"/>
+        <w:rPr>
+          <w:sz w:val="24"/>
+          <w:szCs w:val="24"/>
+        </w:rPr>
+      </w:pPr>
+      <w:r>
+        <w:rPr>
+          <w:sz w:val="24"/>
+          <w:szCs w:val="24"/>
+          <w:rtl w:val="0"/>
+        </w:rPr>
+        <w:t xml:space="preserve">Thank you for the suggestion. We have performed the recommended analysis and provided additional comparison between quiet Sun (B=0) and B=100G case.</w:t>
+      </w:r>
+      <w:r>
+        <w:rPr>
+          <w:rtl w:val="0"/>
+        </w:rPr>
+      </w:r>
+    </w:p>
+    <w:p>
+      <w:pPr>
+        <w:pBdr>
+          <w:top w:color="auto" w:space="0" w:sz="0" w:val="none"/>
+          <w:left w:color="auto" w:space="0" w:sz="0" w:val="none"/>
+          <w:bottom w:color="auto" w:space="0" w:sz="0" w:val="none"/>
+          <w:right w:color="auto" w:space="0" w:sz="0" w:val="none"/>
+          <w:between w:color="auto" w:space="0" w:sz="0" w:val="none"/>
+        </w:pBdr>
+        <w:spacing w:after="360" w:line="335.99999999999994" w:lineRule="auto"/>
+        <w:rPr>
+          <w:color w:val="444444"/>
+          <w:sz w:val="24"/>
+          <w:szCs w:val="24"/>
+        </w:rPr>
+      </w:pPr>
+      <w:r>
+        <w:rPr>
+          <w:rtl w:val="0"/>
+        </w:rPr>
+      </w:r>
+    </w:p>
+    <w:p>
+      <w:pPr>
+        <w:pStyle w:val="Heading3"/>
+        <w:pBdr>
+          <w:top w:color="auto" w:space="0" w:sz="0" w:val="none"/>
+          <w:left w:color="auto" w:space="0" w:sz="0" w:val="none"/>
+          <w:bottom w:color="auto" w:space="0" w:sz="0" w:val="none"/>
+          <w:right w:color="auto" w:space="0" w:sz="0" w:val="none"/>
+          <w:between w:color="auto" w:space="0" w:sz="0" w:val="none"/>
+        </w:pBdr>
+        <w:spacing w:after="360" w:line="335.99999999999994" w:lineRule="auto"/>
+        <w:rPr/>
+      </w:pPr>
+      <w:bookmarkStart w:colFirst="0" w:colLast="0" w:name="_l81pp73dtyyp" w:id="13"/>
+      <w:bookmarkEnd w:id="13"/>
+      <w:r>
+        <w:rPr>
+          <w:rtl w:val="0"/>
+        </w:rPr>
+        <w:t xml:space="preserve">Referee 7</w:t>
+      </w:r>
+    </w:p>
+    <w:p>
+      <w:pPr>
+        <w:pBdr>
+          <w:top w:color="auto" w:space="0" w:sz="0" w:val="none"/>
+          <w:left w:color="auto" w:space="0" w:sz="0" w:val="none"/>
+          <w:bottom w:color="auto" w:space="0" w:sz="0" w:val="none"/>
+          <w:right w:color="auto" w:space="0" w:sz="0" w:val="none"/>
+          <w:between w:color="auto" w:space="0" w:sz="0" w:val="none"/>
+        </w:pBdr>
+        <w:spacing w:after="360" w:line="335.99999999999994" w:lineRule="auto"/>
+        <w:rPr>
+          <w:color w:val="444444"/>
+          <w:sz w:val="24"/>
+          <w:szCs w:val="24"/>
+        </w:rPr>
+      </w:pPr>
+      <w:r>
+        <w:rPr>
+          <w:color w:val="444444"/>
+          <w:sz w:val="24"/>
+          <w:szCs w:val="24"/>
+          <w:rtl w:val="0"/>
+        </w:rPr>
+        <w:t xml:space="preserve">The authors direct the reader to their previous papers to compare the new MHD results with the hydrodynamical case. However, where am I looking in Griffiths 2018? Those plots are very different and of the order of 1000m/s, but the plots in this paper are of the order of 5m/s. The authors should make a difference plot of the magnetic and non-magnetic vz in this paper. This should be done for Fig3,4,5. Figure 6 spectrum needs to also be compared with the B=0 case. It's well established that pmodes interact with magnetic fields and energy is transported through slow and fast waves, the authors should emphasise the significance/novelty of their results.</w:t>
+      </w:r>
+    </w:p>
+    <w:p>
+      <w:pPr>
+        <w:pStyle w:val="Heading3"/>
+        <w:pBdr>
+          <w:top w:color="auto" w:space="0" w:sz="0" w:val="none"/>
+          <w:left w:color="auto" w:space="0" w:sz="0" w:val="none"/>
+          <w:bottom w:color="auto" w:space="0" w:sz="0" w:val="none"/>
+          <w:right w:color="auto" w:space="0" w:sz="0" w:val="none"/>
+          <w:between w:color="auto" w:space="0" w:sz="0" w:val="none"/>
+        </w:pBdr>
+        <w:spacing w:after="360" w:line="335.99999999999994" w:lineRule="auto"/>
+        <w:rPr/>
+      </w:pPr>
+      <w:bookmarkStart w:colFirst="0" w:colLast="0" w:name="_vm1dj47cz9zt" w:id="14"/>
+      <w:bookmarkEnd w:id="14"/>
+      <w:r>
+        <w:rPr>
           <w:b w:val="1"/>
-          <w:color w:val="000000"/>
-        </w:rPr>
-      </w:pPr>
-      <w:bookmarkStart w:colFirst="0" w:colLast="0" w:name="_xestbgq8br31" w:id="10"/>
-      <w:bookmarkEnd w:id="10"/>
-      <w:r>
-        <w:rPr>
-          <w:b w:val="1"/>
-          <w:color w:val="000000"/>
-          <w:rtl w:val="0"/>
-        </w:rPr>
-        <w:t xml:space="preserve">R</w:t>
-      </w:r>
-      <w:r>
-        <w:rPr>
-          <w:b w:val="1"/>
-          <w:color w:val="000000"/>
-          <w:rtl w:val="0"/>
-        </w:rPr>
-        <w:t xml:space="preserve">eferee 6</w:t>
-      </w:r>
-    </w:p>
-    <w:p>
-      <w:pPr>
-        <w:pBdr>
-          <w:top w:color="auto" w:space="0" w:sz="0" w:val="none"/>
-          <w:left w:color="auto" w:space="0" w:sz="0" w:val="none"/>
-          <w:bottom w:color="auto" w:space="0" w:sz="0" w:val="none"/>
-          <w:right w:color="auto" w:space="0" w:sz="0" w:val="none"/>
-          <w:between w:color="auto" w:space="0" w:sz="0" w:val="none"/>
-        </w:pBdr>
-        <w:spacing w:after="360" w:line="335.99999999999994" w:lineRule="auto"/>
-        <w:rPr>
-          <w:sz w:val="24"/>
-          <w:szCs w:val="24"/>
-        </w:rPr>
-      </w:pPr>
-      <w:r>
-        <w:rPr>
-          <w:sz w:val="24"/>
-          <w:szCs w:val="24"/>
-          <w:rtl w:val="0"/>
-        </w:rPr>
-        <w:t xml:space="preserve">In terms of the method, my concern is with the presentation and interpretation. Whenever examining these kinds of problems, the results should always be directly compared to the quiet Sun (B=0). </w:t>
+          <w:rtl w:val="0"/>
+        </w:rPr>
+        <w:t xml:space="preserve"> </w:t>
+      </w:r>
+      <w:r>
+        <w:rPr>
+          <w:rtl w:val="0"/>
+        </w:rPr>
+        <w:t xml:space="preserve">Response</w:t>
+      </w:r>
+    </w:p>
+    <w:p>
+      <w:pPr>
+        <w:pBdr>
+          <w:top w:color="auto" w:space="0" w:sz="0" w:val="none"/>
+          <w:left w:color="auto" w:space="0" w:sz="0" w:val="none"/>
+          <w:bottom w:color="auto" w:space="0" w:sz="0" w:val="none"/>
+          <w:right w:color="auto" w:space="0" w:sz="0" w:val="none"/>
+          <w:between w:color="auto" w:space="0" w:sz="0" w:val="none"/>
+        </w:pBdr>
+        <w:spacing w:after="360" w:line="335.99999999999994" w:lineRule="auto"/>
+        <w:rPr>
+          <w:color w:val="444444"/>
+          <w:sz w:val="24"/>
+          <w:szCs w:val="24"/>
+        </w:rPr>
+      </w:pPr>
+      <w:r>
+        <w:rPr>
+          <w:color w:val="444444"/>
+          <w:sz w:val="24"/>
+          <w:szCs w:val="24"/>
+          <w:rtl w:val="0"/>
+        </w:rPr>
+        <w:t xml:space="preserve">Yes, indeed,  results for the hydrodynamical cases include velocity magnitudes of order 1000m/s this is because these have been allowed to run for many cycles. We have compared against the 0G case repeated with the same driver used here. Plots have now been added as requested. Reference to the figure in Griffiths 2018 has now been removed.</w:t>
+      </w:r>
+    </w:p>
+    <w:p>
+      <w:pPr>
+        <w:pBdr>
+          <w:top w:color="auto" w:space="0" w:sz="0" w:val="none"/>
+          <w:left w:color="auto" w:space="0" w:sz="0" w:val="none"/>
+          <w:bottom w:color="auto" w:space="0" w:sz="0" w:val="none"/>
+          <w:right w:color="auto" w:space="0" w:sz="0" w:val="none"/>
+          <w:between w:color="auto" w:space="0" w:sz="0" w:val="none"/>
+        </w:pBdr>
+        <w:spacing w:after="360" w:line="335.99999999999994" w:lineRule="auto"/>
+        <w:rPr>
+          <w:color w:val="444444"/>
+          <w:sz w:val="24"/>
+          <w:szCs w:val="24"/>
+        </w:rPr>
+      </w:pPr>
+      <w:r>
+        <w:rPr>
+          <w:color w:val="444444"/>
+          <w:sz w:val="24"/>
+          <w:szCs w:val="24"/>
+          <w:rtl w:val="0"/>
+        </w:rPr>
+        <w:t xml:space="preserve"> </w:t>
+      </w:r>
+    </w:p>
+    <w:p>
+      <w:pPr>
+        <w:pBdr>
+          <w:top w:color="auto" w:space="0" w:sz="0" w:val="none"/>
+          <w:left w:color="auto" w:space="0" w:sz="0" w:val="none"/>
+          <w:bottom w:color="auto" w:space="0" w:sz="0" w:val="none"/>
+          <w:right w:color="auto" w:space="0" w:sz="0" w:val="none"/>
+          <w:between w:color="auto" w:space="0" w:sz="0" w:val="none"/>
+        </w:pBdr>
+        <w:spacing w:after="360" w:line="335.99999999999994" w:lineRule="auto"/>
+        <w:rPr>
+          <w:sz w:val="24"/>
+          <w:szCs w:val="24"/>
+        </w:rPr>
+      </w:pPr>
+      <w:r>
+        <w:rPr>
+          <w:rtl w:val="0"/>
+        </w:rPr>
+      </w:r>
+    </w:p>
+    <w:p>
+      <w:pPr>
+        <w:pBdr>
+          <w:top w:color="auto" w:space="0" w:sz="0" w:val="none"/>
+          <w:left w:color="auto" w:space="0" w:sz="0" w:val="none"/>
+          <w:bottom w:color="auto" w:space="0" w:sz="0" w:val="none"/>
+          <w:right w:color="auto" w:space="0" w:sz="0" w:val="none"/>
+          <w:between w:color="auto" w:space="0" w:sz="0" w:val="none"/>
+        </w:pBdr>
+        <w:spacing w:after="360" w:line="335.99999999999994" w:lineRule="auto"/>
+        <w:rPr>
+          <w:sz w:val="24"/>
+          <w:szCs w:val="24"/>
+        </w:rPr>
+      </w:pPr>
+      <w:r>
+        <w:rPr>
+          <w:rtl w:val="0"/>
+        </w:rPr>
       </w:r>
     </w:p>
     <w:p>
@@ -969,65 +1225,51 @@
           <w:between w:color="auto" w:space="0" w:sz="0" w:val="none"/>
         </w:pBdr>
         <w:spacing w:after="360" w:line="335.99999999999994" w:lineRule="auto"/>
-        <w:rPr>
-          <w:b w:val="1"/>
-          <w:color w:val="000000"/>
-        </w:rPr>
-      </w:pPr>
-      <w:bookmarkStart w:colFirst="0" w:colLast="0" w:name="_5ac67zdqqcw9" w:id="11"/>
-      <w:bookmarkEnd w:id="11"/>
-      <w:r>
-        <w:rPr>
-          <w:b w:val="1"/>
-          <w:color w:val="000000"/>
-          <w:rtl w:val="0"/>
-        </w:rPr>
-        <w:t xml:space="preserve">Response</w:t>
-      </w:r>
-    </w:p>
-    <w:p>
-      <w:pPr>
-        <w:pBdr>
-          <w:top w:color="auto" w:space="0" w:sz="0" w:val="none"/>
-          <w:left w:color="auto" w:space="0" w:sz="0" w:val="none"/>
-          <w:bottom w:color="auto" w:space="0" w:sz="0" w:val="none"/>
-          <w:right w:color="auto" w:space="0" w:sz="0" w:val="none"/>
-          <w:between w:color="auto" w:space="0" w:sz="0" w:val="none"/>
-        </w:pBdr>
-        <w:spacing w:after="360" w:line="335.99999999999994" w:lineRule="auto"/>
-        <w:rPr>
-          <w:sz w:val="24"/>
-          <w:szCs w:val="24"/>
-        </w:rPr>
-      </w:pPr>
-      <w:r>
-        <w:rPr>
-          <w:sz w:val="24"/>
-          <w:szCs w:val="24"/>
-          <w:rtl w:val="0"/>
-        </w:rPr>
-        <w:t xml:space="preserve">Thank you for the suggestion. We have performed the recommended analysis and provided additional comparison between quiet Sun (B=0) and B=100G case.</w:t>
-      </w:r>
-      <w:r>
-        <w:rPr>
-          <w:rtl w:val="0"/>
-        </w:rPr>
-      </w:r>
-    </w:p>
-    <w:p>
-      <w:pPr>
-        <w:pBdr>
-          <w:top w:color="auto" w:space="0" w:sz="0" w:val="none"/>
-          <w:left w:color="auto" w:space="0" w:sz="0" w:val="none"/>
-          <w:bottom w:color="auto" w:space="0" w:sz="0" w:val="none"/>
-          <w:right w:color="auto" w:space="0" w:sz="0" w:val="none"/>
-          <w:between w:color="auto" w:space="0" w:sz="0" w:val="none"/>
-        </w:pBdr>
-        <w:spacing w:after="360" w:line="335.99999999999994" w:lineRule="auto"/>
-        <w:rPr>
-          <w:color w:val="444444"/>
-          <w:sz w:val="24"/>
-          <w:szCs w:val="24"/>
+        <w:rPr/>
+      </w:pPr>
+      <w:bookmarkStart w:colFirst="0" w:colLast="0" w:name="_tj5wwnaguqsn" w:id="15"/>
+      <w:bookmarkEnd w:id="15"/>
+      <w:r>
+        <w:rPr>
+          <w:rtl w:val="0"/>
+        </w:rPr>
+        <w:t xml:space="preserve">Referee 8</w:t>
+      </w:r>
+    </w:p>
+    <w:p>
+      <w:pPr>
+        <w:rPr>
+          <w:sz w:val="24"/>
+          <w:szCs w:val="24"/>
+          <w:shd w:fill="f5f5f5" w:val="clear"/>
+        </w:rPr>
+      </w:pPr>
+      <w:r>
+        <w:rPr>
+          <w:rtl w:val="0"/>
+        </w:rPr>
+        <w:t xml:space="preserve">The most problematic example of not comparing with the quiet sun is the observational analysis. The authors select a single pixel in the 1600A AIA image and compute the temporal FFT. There are systematics and noise in any observation, especially when concerning waves. I would recommend that the authors do the same analysis in 'quiet' regions of the sun and compute a statistical average spectrum before confirming that the FFT from your single pixel is confirmation of your numerical results.</w:t>
+      </w:r>
+      <w:r>
+        <w:rPr>
+          <w:rtl w:val="0"/>
+        </w:rPr>
+      </w:r>
+    </w:p>
+    <w:p>
+      <w:pPr>
+        <w:pBdr>
+          <w:top w:color="auto" w:space="0" w:sz="0" w:val="none"/>
+          <w:left w:color="auto" w:space="0" w:sz="0" w:val="none"/>
+          <w:bottom w:color="auto" w:space="0" w:sz="0" w:val="none"/>
+          <w:right w:color="auto" w:space="0" w:sz="0" w:val="none"/>
+          <w:between w:color="auto" w:space="0" w:sz="0" w:val="none"/>
+        </w:pBdr>
+        <w:spacing w:after="360" w:line="335.99999999999994" w:lineRule="auto"/>
+        <w:rPr>
+          <w:sz w:val="24"/>
+          <w:szCs w:val="24"/>
+          <w:shd w:fill="f5f5f5" w:val="clear"/>
         </w:rPr>
       </w:pPr>
       <w:r>
@@ -1047,256 +1289,12 @@
           <w:between w:color="auto" w:space="0" w:sz="0" w:val="none"/>
         </w:pBdr>
         <w:spacing w:after="360" w:line="335.99999999999994" w:lineRule="auto"/>
-        <w:rPr>
-          <w:b w:val="1"/>
-        </w:rPr>
-      </w:pPr>
-      <w:bookmarkStart w:colFirst="0" w:colLast="0" w:name="_l81pp73dtyyp" w:id="12"/>
-      <w:bookmarkEnd w:id="12"/>
-      <w:r>
-        <w:rPr>
-          <w:b w:val="1"/>
-          <w:rtl w:val="0"/>
-        </w:rPr>
-        <w:t xml:space="preserve">Referee 7</w:t>
-      </w:r>
-    </w:p>
-    <w:p>
-      <w:pPr>
-        <w:pBdr>
-          <w:top w:color="auto" w:space="0" w:sz="0" w:val="none"/>
-          <w:left w:color="auto" w:space="0" w:sz="0" w:val="none"/>
-          <w:bottom w:color="auto" w:space="0" w:sz="0" w:val="none"/>
-          <w:right w:color="auto" w:space="0" w:sz="0" w:val="none"/>
-          <w:between w:color="auto" w:space="0" w:sz="0" w:val="none"/>
-        </w:pBdr>
-        <w:spacing w:after="360" w:line="335.99999999999994" w:lineRule="auto"/>
-        <w:rPr>
-          <w:color w:val="444444"/>
-          <w:sz w:val="24"/>
-          <w:szCs w:val="24"/>
-        </w:rPr>
-      </w:pPr>
-      <w:r>
-        <w:rPr>
-          <w:color w:val="444444"/>
-          <w:sz w:val="24"/>
-          <w:szCs w:val="24"/>
-          <w:rtl w:val="0"/>
-        </w:rPr>
-        <w:t xml:space="preserve">The authors direct the reader to their previous papers to compare the new MHD results with the hydrodynamical case. However, where am I looking in Griffiths 2018? Those plots are very different and of the order of 1000m/s, but the plots in this paper are of the order of 5m/s. The authors should make a difference plot of the magnetic and non-magnetic vz in this paper. This should be done for Fig3,4,5. Figure 6 spectrum needs to also be compared with the B=0 case. It's well established that pmodes interact with magnetic fields and energy is transported through slow and fast waves, the authors should emphasize the significance/novelty of their results.</w:t>
-      </w:r>
-    </w:p>
-    <w:p>
-      <w:pPr>
-        <w:pStyle w:val="Heading3"/>
-        <w:pBdr>
-          <w:top w:color="auto" w:space="0" w:sz="0" w:val="none"/>
-          <w:left w:color="auto" w:space="0" w:sz="0" w:val="none"/>
-          <w:bottom w:color="auto" w:space="0" w:sz="0" w:val="none"/>
-          <w:right w:color="auto" w:space="0" w:sz="0" w:val="none"/>
-          <w:between w:color="auto" w:space="0" w:sz="0" w:val="none"/>
-        </w:pBdr>
-        <w:spacing w:after="360" w:line="335.99999999999994" w:lineRule="auto"/>
-        <w:rPr>
-          <w:b w:val="1"/>
-        </w:rPr>
-      </w:pPr>
-      <w:bookmarkStart w:colFirst="0" w:colLast="0" w:name="_vm1dj47cz9zt" w:id="13"/>
-      <w:bookmarkEnd w:id="13"/>
-      <w:r>
-        <w:rPr>
-          <w:b w:val="1"/>
-          <w:rtl w:val="0"/>
-        </w:rPr>
-        <w:t xml:space="preserve"> Response</w:t>
-      </w:r>
-    </w:p>
-    <w:p>
-      <w:pPr>
-        <w:pBdr>
-          <w:top w:color="auto" w:space="0" w:sz="0" w:val="none"/>
-          <w:left w:color="auto" w:space="0" w:sz="0" w:val="none"/>
-          <w:bottom w:color="auto" w:space="0" w:sz="0" w:val="none"/>
-          <w:right w:color="auto" w:space="0" w:sz="0" w:val="none"/>
-          <w:between w:color="auto" w:space="0" w:sz="0" w:val="none"/>
-        </w:pBdr>
-        <w:spacing w:after="360" w:line="335.99999999999994" w:lineRule="auto"/>
-        <w:rPr>
-          <w:color w:val="444444"/>
-          <w:sz w:val="24"/>
-          <w:szCs w:val="24"/>
-        </w:rPr>
-      </w:pPr>
-      <w:r>
-        <w:rPr>
-          <w:color w:val="444444"/>
-          <w:sz w:val="24"/>
-          <w:szCs w:val="24"/>
-          <w:rtl w:val="0"/>
-        </w:rPr>
-        <w:t xml:space="preserve">Yes results for the hydrodynamical cases include velocity magnitudes of order 1000m/s this is because these have been allowed to run for many cycles. We have compared against the 0G case repeated with the same driver used here. Plots have been added as requested. Reference to the figure in Griffiths 2018 has been removed.</w:t>
-      </w:r>
-    </w:p>
-    <w:p>
-      <w:pPr>
-        <w:pBdr>
-          <w:top w:color="auto" w:space="0" w:sz="0" w:val="none"/>
-          <w:left w:color="auto" w:space="0" w:sz="0" w:val="none"/>
-          <w:bottom w:color="auto" w:space="0" w:sz="0" w:val="none"/>
-          <w:right w:color="auto" w:space="0" w:sz="0" w:val="none"/>
-          <w:between w:color="auto" w:space="0" w:sz="0" w:val="none"/>
-        </w:pBdr>
-        <w:spacing w:after="360" w:line="335.99999999999994" w:lineRule="auto"/>
-        <w:rPr>
-          <w:color w:val="444444"/>
-          <w:sz w:val="24"/>
-          <w:szCs w:val="24"/>
-        </w:rPr>
-      </w:pPr>
-      <w:r>
-        <w:rPr>
-          <w:color w:val="444444"/>
-          <w:sz w:val="24"/>
-          <w:szCs w:val="24"/>
-          <w:rtl w:val="0"/>
-        </w:rPr>
-        <w:t xml:space="preserve"> </w:t>
-      </w:r>
-    </w:p>
-    <w:p>
-      <w:pPr>
-        <w:pBdr>
-          <w:top w:color="auto" w:space="0" w:sz="0" w:val="none"/>
-          <w:left w:color="auto" w:space="0" w:sz="0" w:val="none"/>
-          <w:bottom w:color="auto" w:space="0" w:sz="0" w:val="none"/>
-          <w:right w:color="auto" w:space="0" w:sz="0" w:val="none"/>
-          <w:between w:color="auto" w:space="0" w:sz="0" w:val="none"/>
-        </w:pBdr>
-        <w:spacing w:after="360" w:line="335.99999999999994" w:lineRule="auto"/>
-        <w:rPr>
-          <w:sz w:val="24"/>
-          <w:szCs w:val="24"/>
-        </w:rPr>
-      </w:pPr>
-      <w:r>
-        <w:rPr>
-          <w:rtl w:val="0"/>
-        </w:rPr>
-      </w:r>
-    </w:p>
-    <w:p>
-      <w:pPr>
-        <w:pBdr>
-          <w:top w:color="auto" w:space="0" w:sz="0" w:val="none"/>
-          <w:left w:color="auto" w:space="0" w:sz="0" w:val="none"/>
-          <w:bottom w:color="auto" w:space="0" w:sz="0" w:val="none"/>
-          <w:right w:color="auto" w:space="0" w:sz="0" w:val="none"/>
-          <w:between w:color="auto" w:space="0" w:sz="0" w:val="none"/>
-        </w:pBdr>
-        <w:spacing w:after="360" w:line="335.99999999999994" w:lineRule="auto"/>
-        <w:rPr>
-          <w:sz w:val="24"/>
-          <w:szCs w:val="24"/>
-        </w:rPr>
-      </w:pPr>
-      <w:r>
-        <w:rPr>
-          <w:rtl w:val="0"/>
-        </w:rPr>
-      </w:r>
-    </w:p>
-    <w:p>
-      <w:pPr>
-        <w:pStyle w:val="Heading3"/>
-        <w:pBdr>
-          <w:top w:color="auto" w:space="0" w:sz="0" w:val="none"/>
-          <w:left w:color="auto" w:space="0" w:sz="0" w:val="none"/>
-          <w:bottom w:color="auto" w:space="0" w:sz="0" w:val="none"/>
-          <w:right w:color="auto" w:space="0" w:sz="0" w:val="none"/>
-          <w:between w:color="auto" w:space="0" w:sz="0" w:val="none"/>
-        </w:pBdr>
-        <w:spacing w:after="360" w:line="335.99999999999994" w:lineRule="auto"/>
-        <w:rPr>
-          <w:b w:val="1"/>
-          <w:color w:val="000000"/>
-        </w:rPr>
-      </w:pPr>
-      <w:bookmarkStart w:colFirst="0" w:colLast="0" w:name="_tj5wwnaguqsn" w:id="14"/>
-      <w:bookmarkEnd w:id="14"/>
-      <w:r>
-        <w:rPr>
-          <w:b w:val="1"/>
-          <w:color w:val="000000"/>
-          <w:rtl w:val="0"/>
-        </w:rPr>
-        <w:t xml:space="preserve">Referee 8</w:t>
-      </w:r>
-    </w:p>
-    <w:p>
-      <w:pPr>
-        <w:rPr>
-          <w:sz w:val="24"/>
-          <w:szCs w:val="24"/>
-          <w:shd w:fill="f5f5f5" w:val="clear"/>
-        </w:rPr>
-      </w:pPr>
-      <w:r>
-        <w:rPr>
-          <w:rtl w:val="0"/>
-        </w:rPr>
-        <w:t xml:space="preserve">The most problematic example of not comparing with the quiet sun is the observational analysis. The authors select a single pixel in the 1600A AIA image and compute the temporal FFT. There are systematics and noise in any observation, especially when concerning waves. I would recommend that the authors do the same analysis in 'quiet' regions of the sun and compute a statistical average spectrum before confirming that the FFT from your single pixel is confirmation of your numerical results.</w:t>
-      </w:r>
-      <w:r>
-        <w:rPr>
-          <w:rtl w:val="0"/>
-        </w:rPr>
-      </w:r>
-    </w:p>
-    <w:p>
-      <w:pPr>
-        <w:pBdr>
-          <w:top w:color="auto" w:space="0" w:sz="0" w:val="none"/>
-          <w:left w:color="auto" w:space="0" w:sz="0" w:val="none"/>
-          <w:bottom w:color="auto" w:space="0" w:sz="0" w:val="none"/>
-          <w:right w:color="auto" w:space="0" w:sz="0" w:val="none"/>
-          <w:between w:color="auto" w:space="0" w:sz="0" w:val="none"/>
-        </w:pBdr>
-        <w:spacing w:after="360" w:line="335.99999999999994" w:lineRule="auto"/>
-        <w:rPr>
-          <w:sz w:val="24"/>
-          <w:szCs w:val="24"/>
-          <w:shd w:fill="f5f5f5" w:val="clear"/>
-        </w:rPr>
-      </w:pPr>
-      <w:r>
-        <w:rPr>
-          <w:rtl w:val="0"/>
-        </w:rPr>
-      </w:r>
-    </w:p>
-    <w:p>
-      <w:pPr>
-        <w:pStyle w:val="Heading3"/>
-        <w:pBdr>
-          <w:top w:color="auto" w:space="0" w:sz="0" w:val="none"/>
-          <w:left w:color="auto" w:space="0" w:sz="0" w:val="none"/>
-          <w:bottom w:color="auto" w:space="0" w:sz="0" w:val="none"/>
-          <w:right w:color="auto" w:space="0" w:sz="0" w:val="none"/>
-          <w:between w:color="auto" w:space="0" w:sz="0" w:val="none"/>
-        </w:pBdr>
-        <w:spacing w:after="360" w:line="335.99999999999994" w:lineRule="auto"/>
-        <w:rPr>
-          <w:b w:val="1"/>
-          <w:color w:val="000000"/>
-        </w:rPr>
-      </w:pPr>
-      <w:bookmarkStart w:colFirst="0" w:colLast="0" w:name="_gfmr6odfroel" w:id="15"/>
-      <w:bookmarkEnd w:id="15"/>
-      <w:r>
-        <w:rPr>
-          <w:b w:val="1"/>
-          <w:color w:val="000000"/>
+        <w:rPr/>
+      </w:pPr>
+      <w:bookmarkStart w:colFirst="0" w:colLast="0" w:name="_gfmr6odfroel" w:id="16"/>
+      <w:bookmarkEnd w:id="16"/>
+      <w:r>
+        <w:rPr>
           <w:rtl w:val="0"/>
         </w:rPr>
         <w:t xml:space="preserve">response</w:t>
@@ -1313,19 +1311,22 @@
         </w:pBdr>
         <w:spacing w:after="360" w:line="335.99999999999994" w:lineRule="auto"/>
         <w:rPr>
-          <w:sz w:val="18"/>
-          <w:szCs w:val="18"/>
           <w:highlight w:val="white"/>
         </w:rPr>
       </w:pPr>
       <w:r>
         <w:rPr>
-          <w:sz w:val="18"/>
-          <w:szCs w:val="18"/>
           <w:highlight w:val="white"/>
           <w:rtl w:val="0"/>
         </w:rPr>
-        <w:t xml:space="preserve">We have selected a 50-pixel large area based on AIA 1600 ̊. FFT was performed for each pixel and the average of the spectra is now demonstrated by Figure 12. </w:t>
+        <w:t xml:space="preserve">Thank you for this comment. To address the issue w</w:t>
+      </w:r>
+      <w:r>
+        <w:rPr>
+          <w:highlight w:val="white"/>
+          <w:rtl w:val="0"/>
+        </w:rPr>
+        <w:t xml:space="preserve">e have selected a 50-pixel large area based on AIA 1600 ̊. FFT was performed for each pixel and the average of the spectra is now demonstrated by Figure 12. Using Z-scores and a monte carlo analysis to compute a significance level we   are able to identify the significant periods from the FFT analysis. For the purpose of this study it was reasonable to consider a single pore which we discuss in the comment which follows.</w:t>
       </w:r>
     </w:p>
     <w:p>
@@ -1362,43 +1363,38 @@
           <w:between w:color="auto" w:space="0" w:sz="0" w:val="none"/>
         </w:pBdr>
         <w:spacing w:after="360" w:line="335.99999999999994" w:lineRule="auto"/>
-        <w:rPr>
-          <w:b w:val="1"/>
-          <w:color w:val="ff0000"/>
-        </w:rPr>
-      </w:pPr>
-      <w:bookmarkStart w:colFirst="0" w:colLast="0" w:name="_nh4jt3vgu8cc" w:id="16"/>
-      <w:bookmarkEnd w:id="16"/>
-      <w:r>
-        <w:rPr>
-          <w:b w:val="1"/>
-          <w:color w:val="ff0000"/>
-          <w:rtl w:val="0"/>
-        </w:rPr>
-        <w:t xml:space="preserve">Referee 9  Robertus</w:t>
-      </w:r>
-    </w:p>
-    <w:p>
-      <w:pPr>
-        <w:rPr>
-          <w:color w:val="ff0000"/>
-        </w:rPr>
-      </w:pPr>
-      <w:r>
-        <w:rPr>
-          <w:rtl w:val="0"/>
-        </w:rPr>
-      </w:r>
-    </w:p>
-    <w:p>
-      <w:pPr>
-        <w:rPr>
-          <w:color w:val="ff0000"/>
-        </w:rPr>
-      </w:pPr>
-      <w:r>
-        <w:rPr>
-          <w:color w:val="ff0000"/>
+        <w:rPr/>
+      </w:pPr>
+      <w:bookmarkStart w:colFirst="0" w:colLast="0" w:name="_nh4jt3vgu8cc" w:id="17"/>
+      <w:bookmarkEnd w:id="17"/>
+      <w:r>
+        <w:rPr>
+          <w:rtl w:val="0"/>
+        </w:rPr>
+        <w:t xml:space="preserve">Referee 9 </w:t>
+      </w:r>
+    </w:p>
+    <w:p>
+      <w:pPr>
+        <w:rPr>
+          <w:color w:val="434343"/>
+        </w:rPr>
+      </w:pPr>
+      <w:r>
+        <w:rPr>
+          <w:rtl w:val="0"/>
+        </w:rPr>
+      </w:r>
+    </w:p>
+    <w:p>
+      <w:pPr>
+        <w:rPr>
+          <w:color w:val="434343"/>
+        </w:rPr>
+      </w:pPr>
+      <w:r>
+        <w:rPr>
+          <w:color w:val="434343"/>
           <w:rtl w:val="0"/>
         </w:rPr>
         <w:t xml:space="preserve">Furthermore, select a number of different magnetic pores and see what the average spectrum is also telling you. A number of helioseismic studies have shown that high frequency pmodes can leak into the upper atmosphere (though are evanescent) without magnetic fields. Comparing quiet sun and magnetic observations is vital before you make any connections with the model. </w:t>
@@ -1407,19 +1403,19 @@
     <w:p>
       <w:pPr>
         <w:rPr>
-          <w:color w:val="ff0000"/>
-        </w:rPr>
-      </w:pPr>
-      <w:r>
-        <w:rPr>
-          <w:rtl w:val="0"/>
-        </w:rPr>
-      </w:r>
-    </w:p>
-    <w:p>
-      <w:pPr>
-        <w:rPr>
-          <w:color w:val="ff0000"/>
+          <w:color w:val="434343"/>
+        </w:rPr>
+      </w:pPr>
+      <w:r>
+        <w:rPr>
+          <w:rtl w:val="0"/>
+        </w:rPr>
+      </w:r>
+    </w:p>
+    <w:p>
+      <w:pPr>
+        <w:rPr>
+          <w:color w:val="434343"/>
         </w:rPr>
       </w:pPr>
       <w:r>
@@ -1431,17 +1427,12 @@
     <w:p>
       <w:pPr>
         <w:pStyle w:val="Heading3"/>
-        <w:rPr>
-          <w:b w:val="1"/>
-          <w:color w:val="ff0000"/>
-        </w:rPr>
-      </w:pPr>
-      <w:bookmarkStart w:colFirst="0" w:colLast="0" w:name="_4ri0p2hc21ol" w:id="17"/>
-      <w:bookmarkEnd w:id="17"/>
-      <w:r>
-        <w:rPr>
-          <w:b w:val="1"/>
-          <w:color w:val="ff0000"/>
+        <w:rPr/>
+      </w:pPr>
+      <w:bookmarkStart w:colFirst="0" w:colLast="0" w:name="_4ri0p2hc21ol" w:id="18"/>
+      <w:bookmarkEnd w:id="18"/>
+      <w:r>
+        <w:rPr>
           <w:rtl w:val="0"/>
         </w:rPr>
         <w:t xml:space="preserve">Response</w:t>
@@ -1458,167 +1449,139 @@
         </w:pBdr>
         <w:spacing w:after="360" w:line="335.99999999999994" w:lineRule="auto"/>
         <w:rPr>
-          <w:color w:val="ff0000"/>
-          <w:sz w:val="24"/>
-          <w:szCs w:val="24"/>
-        </w:rPr>
-      </w:pPr>
-      <w:r>
-        <w:rPr>
-          <w:color w:val="ff0000"/>
-          <w:sz w:val="24"/>
-          <w:szCs w:val="24"/>
-          <w:rtl w:val="0"/>
-        </w:rPr>
-        <w:t xml:space="preserve">don't want to make here details will be subject of another paper</w:t>
-      </w:r>
-    </w:p>
-    <w:p>
-      <w:pPr>
-        <w:pBdr>
-          <w:top w:color="auto" w:space="0" w:sz="0" w:val="none"/>
-          <w:left w:color="auto" w:space="0" w:sz="0" w:val="none"/>
-          <w:bottom w:color="auto" w:space="0" w:sz="0" w:val="none"/>
-          <w:right w:color="auto" w:space="0" w:sz="0" w:val="none"/>
-          <w:between w:color="auto" w:space="0" w:sz="0" w:val="none"/>
-        </w:pBdr>
-        <w:spacing w:after="360" w:line="335.99999999999994" w:lineRule="auto"/>
-        <w:rPr>
-          <w:color w:val="ff0000"/>
-          <w:sz w:val="24"/>
-          <w:szCs w:val="24"/>
-        </w:rPr>
-      </w:pPr>
-      <w:r>
-        <w:rPr>
-          <w:color w:val="ff0000"/>
-          <w:sz w:val="24"/>
-          <w:szCs w:val="24"/>
-          <w:rtl w:val="0"/>
-        </w:rPr>
-        <w:t xml:space="preserve">global coupling in the quiet sun at solar minimum</w:t>
-      </w:r>
-    </w:p>
-    <w:p>
-      <w:pPr>
-        <w:pBdr>
-          <w:top w:color="auto" w:space="0" w:sz="0" w:val="none"/>
-          <w:left w:color="auto" w:space="0" w:sz="0" w:val="none"/>
-          <w:bottom w:color="auto" w:space="0" w:sz="0" w:val="none"/>
-          <w:right w:color="auto" w:space="0" w:sz="0" w:val="none"/>
-          <w:between w:color="auto" w:space="0" w:sz="0" w:val="none"/>
-        </w:pBdr>
-        <w:spacing w:after="360" w:line="335.99999999999994" w:lineRule="auto"/>
-        <w:rPr>
-          <w:color w:val="ff0000"/>
-          <w:sz w:val="24"/>
-          <w:szCs w:val="24"/>
-        </w:rPr>
-      </w:pPr>
-      <w:r>
-        <w:rPr>
-          <w:color w:val="ff0000"/>
-          <w:sz w:val="24"/>
-          <w:szCs w:val="24"/>
-          <w:rtl w:val="0"/>
-        </w:rPr>
-        <w:t xml:space="preserve">the period of 11 year cycle when not much activity</w:t>
-      </w:r>
-    </w:p>
-    <w:p>
-      <w:pPr>
-        <w:pBdr>
-          <w:top w:color="auto" w:space="0" w:sz="0" w:val="none"/>
-          <w:left w:color="auto" w:space="0" w:sz="0" w:val="none"/>
-          <w:bottom w:color="auto" w:space="0" w:sz="0" w:val="none"/>
-          <w:right w:color="auto" w:space="0" w:sz="0" w:val="none"/>
-          <w:between w:color="auto" w:space="0" w:sz="0" w:val="none"/>
-        </w:pBdr>
-        <w:spacing w:after="360" w:line="335.99999999999994" w:lineRule="auto"/>
-        <w:rPr>
-          <w:color w:val="ff0000"/>
-          <w:sz w:val="24"/>
-          <w:szCs w:val="24"/>
-        </w:rPr>
-      </w:pPr>
-      <w:r>
-        <w:rPr>
-          <w:color w:val="ff0000"/>
-          <w:sz w:val="24"/>
-          <w:szCs w:val="24"/>
-          <w:rtl w:val="0"/>
-        </w:rPr>
-        <w:t xml:space="preserve">have just come out of grand minimum see a clean sun</w:t>
-      </w:r>
-    </w:p>
-    <w:p>
-      <w:pPr>
-        <w:pBdr>
-          <w:top w:color="auto" w:space="0" w:sz="0" w:val="none"/>
-          <w:left w:color="auto" w:space="0" w:sz="0" w:val="none"/>
-          <w:bottom w:color="auto" w:space="0" w:sz="0" w:val="none"/>
-          <w:right w:color="auto" w:space="0" w:sz="0" w:val="none"/>
-          <w:between w:color="auto" w:space="0" w:sz="0" w:val="none"/>
-        </w:pBdr>
-        <w:spacing w:after="360" w:line="335.99999999999994" w:lineRule="auto"/>
-        <w:rPr>
-          <w:color w:val="444444"/>
-          <w:sz w:val="24"/>
-          <w:szCs w:val="24"/>
-        </w:rPr>
-      </w:pPr>
-      <w:r>
-        <w:rPr>
-          <w:rtl w:val="0"/>
-        </w:rPr>
-      </w:r>
-    </w:p>
-    <w:p>
-      <w:pPr>
-        <w:pBdr>
-          <w:top w:color="auto" w:space="0" w:sz="0" w:val="none"/>
-          <w:left w:color="auto" w:space="0" w:sz="0" w:val="none"/>
-          <w:bottom w:color="auto" w:space="0" w:sz="0" w:val="none"/>
-          <w:right w:color="auto" w:space="0" w:sz="0" w:val="none"/>
-          <w:between w:color="auto" w:space="0" w:sz="0" w:val="none"/>
-        </w:pBdr>
-        <w:spacing w:after="360" w:line="335.99999999999994" w:lineRule="auto"/>
-        <w:rPr>
-          <w:color w:val="444444"/>
-          <w:sz w:val="24"/>
-          <w:szCs w:val="24"/>
-        </w:rPr>
-      </w:pPr>
-      <w:r>
-        <w:rPr>
-          <w:rtl w:val="0"/>
-        </w:rPr>
-      </w:r>
-    </w:p>
-    <w:p>
-      <w:pPr>
-        <w:pBdr>
-          <w:top w:color="auto" w:space="0" w:sz="0" w:val="none"/>
-          <w:left w:color="auto" w:space="0" w:sz="0" w:val="none"/>
-          <w:bottom w:color="auto" w:space="0" w:sz="0" w:val="none"/>
-          <w:right w:color="auto" w:space="0" w:sz="0" w:val="none"/>
-          <w:between w:color="auto" w:space="0" w:sz="0" w:val="none"/>
-        </w:pBdr>
-        <w:spacing w:after="360" w:line="335.99999999999994" w:lineRule="auto"/>
-        <w:rPr>
-          <w:color w:val="ff0000"/>
-          <w:sz w:val="24"/>
-          <w:szCs w:val="24"/>
-        </w:rPr>
-      </w:pPr>
-      <w:r>
-        <w:rPr>
-          <w:color w:val="ff0000"/>
-          <w:sz w:val="24"/>
-          <w:szCs w:val="24"/>
-          <w:rtl w:val="0"/>
-        </w:rPr>
-        <w:t xml:space="preserve">ROBERTUS</w:t>
+          <w:color w:val="434343"/>
+          <w:sz w:val="24"/>
+          <w:szCs w:val="24"/>
+        </w:rPr>
+      </w:pPr>
+      <w:r>
+        <w:rPr>
+          <w:color w:val="434343"/>
+          <w:sz w:val="24"/>
+          <w:szCs w:val="24"/>
+          <w:rtl w:val="0"/>
+        </w:rPr>
+        <w:t xml:space="preserve">In this paper it was not our intention to put multiple pores (or any other localised structures) as this would be out of scope and would open up many different questions (e.g. mode conversion, as mentioned by the referee </w:t>
+      </w:r>
+      <w:r>
+        <w:rPr>
+          <w:color w:val="434343"/>
+          <w:sz w:val="24"/>
+          <w:szCs w:val="24"/>
+          <w:rtl w:val="0"/>
+        </w:rPr>
+        <w:t xml:space="preserve">themselves</w:t>
+      </w:r>
+      <w:r>
+        <w:rPr>
+          <w:color w:val="434343"/>
+          <w:sz w:val="24"/>
+          <w:szCs w:val="24"/>
+          <w:rtl w:val="0"/>
+        </w:rPr>
+        <w:t xml:space="preserve">). Our aim is to address, in a simple model (VALIIIC) the global wave coupling to the </w:t>
+      </w:r>
+      <w:r>
+        <w:rPr>
+          <w:color w:val="434343"/>
+          <w:sz w:val="24"/>
+          <w:szCs w:val="24"/>
+          <w:rtl w:val="0"/>
+        </w:rPr>
+        <w:t xml:space="preserve">lower</w:t>
+      </w:r>
+      <w:r>
+        <w:rPr>
+          <w:color w:val="434343"/>
+          <w:sz w:val="24"/>
+          <w:szCs w:val="24"/>
+          <w:rtl w:val="0"/>
+        </w:rPr>
+        <w:t xml:space="preserve"> solar </w:t>
+      </w:r>
+      <w:r>
+        <w:rPr>
+          <w:color w:val="434343"/>
+          <w:sz w:val="24"/>
+          <w:szCs w:val="24"/>
+          <w:rtl w:val="0"/>
+        </w:rPr>
+        <w:t xml:space="preserve">atmosphere</w:t>
+      </w:r>
+      <w:r>
+        <w:rPr>
+          <w:color w:val="434343"/>
+          <w:sz w:val="24"/>
+          <w:szCs w:val="24"/>
+          <w:rtl w:val="0"/>
+        </w:rPr>
+        <w:t xml:space="preserve"> applicable to the Quiet Sun at solar minimum. This way, we may say, there is no structuring, just global uniform inhomogeneity. </w:t>
+      </w:r>
+    </w:p>
+    <w:p>
+      <w:pPr>
+        <w:pBdr>
+          <w:top w:color="auto" w:space="0" w:sz="0" w:val="none"/>
+          <w:left w:color="auto" w:space="0" w:sz="0" w:val="none"/>
+          <w:bottom w:color="auto" w:space="0" w:sz="0" w:val="none"/>
+          <w:right w:color="auto" w:space="0" w:sz="0" w:val="none"/>
+          <w:between w:color="auto" w:space="0" w:sz="0" w:val="none"/>
+        </w:pBdr>
+        <w:spacing w:after="360" w:line="335.99999999999994" w:lineRule="auto"/>
+        <w:rPr>
+          <w:color w:val="434343"/>
+          <w:sz w:val="24"/>
+          <w:szCs w:val="24"/>
+        </w:rPr>
+      </w:pPr>
+      <w:r>
+        <w:rPr>
+          <w:rtl w:val="0"/>
+        </w:rPr>
+      </w:r>
+    </w:p>
+    <w:p>
+      <w:pPr>
+        <w:pBdr>
+          <w:top w:color="auto" w:space="0" w:sz="0" w:val="none"/>
+          <w:left w:color="auto" w:space="0" w:sz="0" w:val="none"/>
+          <w:bottom w:color="auto" w:space="0" w:sz="0" w:val="none"/>
+          <w:right w:color="auto" w:space="0" w:sz="0" w:val="none"/>
+          <w:between w:color="auto" w:space="0" w:sz="0" w:val="none"/>
+        </w:pBdr>
+        <w:spacing w:after="360" w:line="335.99999999999994" w:lineRule="auto"/>
+        <w:rPr>
+          <w:color w:val="434343"/>
+          <w:sz w:val="24"/>
+          <w:szCs w:val="24"/>
+        </w:rPr>
+      </w:pPr>
+      <w:r>
+        <w:rPr>
+          <w:rtl w:val="0"/>
+        </w:rPr>
+      </w:r>
+    </w:p>
+    <w:p>
+      <w:pPr>
+        <w:pBdr>
+          <w:top w:color="auto" w:space="0" w:sz="0" w:val="none"/>
+          <w:left w:color="auto" w:space="0" w:sz="0" w:val="none"/>
+          <w:bottom w:color="auto" w:space="0" w:sz="0" w:val="none"/>
+          <w:right w:color="auto" w:space="0" w:sz="0" w:val="none"/>
+          <w:between w:color="auto" w:space="0" w:sz="0" w:val="none"/>
+        </w:pBdr>
+        <w:spacing w:after="360" w:line="335.99999999999994" w:lineRule="auto"/>
+        <w:rPr>
+          <w:color w:val="434343"/>
+          <w:sz w:val="24"/>
+          <w:szCs w:val="24"/>
+        </w:rPr>
+      </w:pPr>
+      <w:r>
+        <w:rPr>
+          <w:rtl w:val="0"/>
+        </w:rPr>
       </w:r>
     </w:p>
     <w:p>
@@ -1632,17 +1595,12 @@
           <w:between w:color="auto" w:space="0" w:sz="0" w:val="none"/>
         </w:pBdr>
         <w:spacing w:after="360" w:line="335.99999999999994" w:lineRule="auto"/>
-        <w:rPr>
-          <w:b w:val="1"/>
-          <w:color w:val="ff0000"/>
-        </w:rPr>
-      </w:pPr>
-      <w:bookmarkStart w:colFirst="0" w:colLast="0" w:name="_xpvmyitssfdi" w:id="18"/>
-      <w:bookmarkEnd w:id="18"/>
-      <w:r>
-        <w:rPr>
-          <w:b w:val="1"/>
-          <w:color w:val="ff0000"/>
+        <w:rPr/>
+      </w:pPr>
+      <w:bookmarkStart w:colFirst="0" w:colLast="0" w:name="_xpvmyitssfdi" w:id="19"/>
+      <w:bookmarkEnd w:id="19"/>
+      <w:r>
+        <w:rPr>
           <w:rtl w:val="0"/>
         </w:rPr>
         <w:t xml:space="preserve">Referee 10</w:t>
@@ -1651,12 +1609,12 @@
     <w:p>
       <w:pPr>
         <w:rPr>
-          <w:color w:val="ff0000"/>
-        </w:rPr>
-      </w:pPr>
-      <w:r>
-        <w:rPr>
-          <w:color w:val="ff0000"/>
+          <w:color w:val="434343"/>
+        </w:rPr>
+      </w:pPr>
+      <w:r>
+        <w:rPr>
+          <w:color w:val="434343"/>
           <w:rtl w:val="0"/>
         </w:rPr>
         <w:t xml:space="preserve">Finally, the authors conclude that their spectral analysis shows a larger shift than whats been previously observed by hindman et al. 1996, but then state that this is explained in part by the work of Campbell and Roberts 1989. Campbell and Roberts state very different behavior depending on the radial order $n$ and harmonic degree $\ell$. If the observed frequency shift is consistent with what Campbell and Roberts find, the authors should explain why. Is it because your source term emulates certain ell and n modes. What happens with your spectral results when you change the source term. A meaningful discussion is required here if the reader is to gain any insight into the physics at play.</w:t>
@@ -1665,19 +1623,19 @@
     <w:p>
       <w:pPr>
         <w:rPr>
-          <w:color w:val="ff0000"/>
-        </w:rPr>
-      </w:pPr>
-      <w:r>
-        <w:rPr>
-          <w:rtl w:val="0"/>
-        </w:rPr>
-      </w:r>
-    </w:p>
-    <w:p>
-      <w:pPr>
-        <w:rPr>
-          <w:color w:val="ff0000"/>
+          <w:color w:val="434343"/>
+        </w:rPr>
+      </w:pPr>
+      <w:r>
+        <w:rPr>
+          <w:rtl w:val="0"/>
+        </w:rPr>
+      </w:r>
+    </w:p>
+    <w:p>
+      <w:pPr>
+        <w:rPr>
+          <w:color w:val="434343"/>
         </w:rPr>
       </w:pPr>
       <w:r>
@@ -1689,17 +1647,12 @@
     <w:p>
       <w:pPr>
         <w:pStyle w:val="Heading3"/>
-        <w:rPr>
-          <w:b w:val="1"/>
-          <w:color w:val="ff0000"/>
-        </w:rPr>
-      </w:pPr>
-      <w:bookmarkStart w:colFirst="0" w:colLast="0" w:name="_7lyhtvrjewwl" w:id="19"/>
-      <w:bookmarkEnd w:id="19"/>
-      <w:r>
-        <w:rPr>
-          <w:b w:val="1"/>
-          <w:color w:val="ff0000"/>
+        <w:rPr/>
+      </w:pPr>
+      <w:bookmarkStart w:colFirst="0" w:colLast="0" w:name="_7lyhtvrjewwl" w:id="20"/>
+      <w:bookmarkEnd w:id="20"/>
+      <w:r>
+        <w:rPr>
           <w:rtl w:val="0"/>
         </w:rPr>
         <w:t xml:space="preserve">Response</w:t>
@@ -1716,181 +1669,363 @@
         </w:pBdr>
         <w:spacing w:after="360" w:line="335.99999999999994" w:lineRule="auto"/>
         <w:rPr>
-          <w:color w:val="ff0000"/>
-          <w:sz w:val="24"/>
-          <w:szCs w:val="24"/>
-        </w:rPr>
-      </w:pPr>
-      <w:r>
-        <w:rPr>
-          <w:rtl w:val="0"/>
-        </w:rPr>
-      </w:r>
-    </w:p>
-    <w:p>
-      <w:pPr>
-        <w:pBdr>
-          <w:top w:color="auto" w:space="0" w:sz="0" w:val="none"/>
-          <w:left w:color="auto" w:space="0" w:sz="0" w:val="none"/>
-          <w:bottom w:color="auto" w:space="0" w:sz="0" w:val="none"/>
-          <w:right w:color="auto" w:space="0" w:sz="0" w:val="none"/>
-          <w:between w:color="auto" w:space="0" w:sz="0" w:val="none"/>
-        </w:pBdr>
-        <w:spacing w:after="360" w:line="335.99999999999994" w:lineRule="auto"/>
-        <w:rPr>
-          <w:color w:val="ff0000"/>
-          <w:sz w:val="24"/>
-          <w:szCs w:val="24"/>
-        </w:rPr>
-      </w:pPr>
-      <w:r>
-        <w:rPr>
-          <w:color w:val="ff0000"/>
+          <w:color w:val="434343"/>
+          <w:sz w:val="24"/>
+          <w:szCs w:val="24"/>
+        </w:rPr>
+      </w:pPr>
+      <w:r>
+        <w:rPr>
+          <w:rtl w:val="0"/>
+        </w:rPr>
+      </w:r>
+    </w:p>
+    <w:p>
+      <w:pPr>
+        <w:pBdr>
+          <w:top w:color="auto" w:space="0" w:sz="0" w:val="none"/>
+          <w:left w:color="auto" w:space="0" w:sz="0" w:val="none"/>
+          <w:bottom w:color="auto" w:space="0" w:sz="0" w:val="none"/>
+          <w:right w:color="auto" w:space="0" w:sz="0" w:val="none"/>
+          <w:between w:color="auto" w:space="0" w:sz="0" w:val="none"/>
+        </w:pBdr>
+        <w:spacing w:after="360" w:line="335.99999999999994" w:lineRule="auto"/>
+        <w:rPr>
+          <w:color w:val="434343"/>
+          <w:sz w:val="24"/>
+          <w:szCs w:val="24"/>
+        </w:rPr>
+      </w:pPr>
+      <w:r>
+        <w:rPr>
+          <w:color w:val="434343"/>
+          <w:sz w:val="24"/>
+          <w:szCs w:val="24"/>
+          <w:rtl w:val="0"/>
+        </w:rPr>
+        <w:t xml:space="preserve">Thank you for </w:t>
+      </w:r>
+      <w:r>
+        <w:rPr>
+          <w:color w:val="434343"/>
+          <w:sz w:val="24"/>
+          <w:szCs w:val="24"/>
+          <w:rtl w:val="0"/>
+        </w:rPr>
+        <w:t xml:space="preserve">pointing</w:t>
+      </w:r>
+      <w:r>
+        <w:rPr>
+          <w:color w:val="434343"/>
+          <w:sz w:val="24"/>
+          <w:szCs w:val="24"/>
+          <w:rtl w:val="0"/>
+        </w:rPr>
+        <w:t xml:space="preserve"> out that we were a bit sloppy here. We should not really use the word “shift”, though as an analogy this may be acceptable. We meant here that the magnetic field will cause changes in the oscillation frequencies. In solar magneto-seismology, this is often referred </w:t>
+      </w:r>
+      <w:r>
+        <w:rPr>
+          <w:color w:val="434343"/>
+          <w:sz w:val="24"/>
+          <w:szCs w:val="24"/>
+          <w:rtl w:val="0"/>
+        </w:rPr>
+        <w:t xml:space="preserve">to as</w:t>
+      </w:r>
+      <w:r>
+        <w:rPr>
+          <w:color w:val="434343"/>
           <w:sz w:val="24"/>
           <w:szCs w:val="24"/>
           <w:rtl w:val="0"/>
         </w:rPr>
         <w:t xml:space="preserve"> </w:t>
       </w:r>
-    </w:p>
-    <w:p>
-      <w:pPr>
-        <w:pBdr>
-          <w:top w:color="auto" w:space="0" w:sz="0" w:val="none"/>
-          <w:left w:color="auto" w:space="0" w:sz="0" w:val="none"/>
-          <w:bottom w:color="auto" w:space="0" w:sz="0" w:val="none"/>
-          <w:right w:color="auto" w:space="0" w:sz="0" w:val="none"/>
-          <w:between w:color="auto" w:space="0" w:sz="0" w:val="none"/>
-        </w:pBdr>
-        <w:spacing w:after="360" w:line="335.99999999999994" w:lineRule="auto"/>
-        <w:rPr>
-          <w:color w:val="ff0000"/>
-          <w:sz w:val="24"/>
-          <w:szCs w:val="24"/>
-        </w:rPr>
-      </w:pPr>
-      <w:r>
-        <w:rPr>
-          <w:color w:val="ff0000"/>
-          <w:sz w:val="24"/>
-          <w:szCs w:val="24"/>
-          <w:rtl w:val="0"/>
-        </w:rPr>
-        <w:t xml:space="preserve">is it true that we said that shifts larger than hindman</w:t>
-      </w:r>
-    </w:p>
-    <w:p>
-      <w:pPr>
-        <w:pBdr>
-          <w:top w:color="auto" w:space="0" w:sz="0" w:val="none"/>
-          <w:left w:color="auto" w:space="0" w:sz="0" w:val="none"/>
-          <w:bottom w:color="auto" w:space="0" w:sz="0" w:val="none"/>
-          <w:right w:color="auto" w:space="0" w:sz="0" w:val="none"/>
-          <w:between w:color="auto" w:space="0" w:sz="0" w:val="none"/>
-        </w:pBdr>
-        <w:spacing w:after="360" w:line="335.99999999999994" w:lineRule="auto"/>
-        <w:rPr>
-          <w:color w:val="ff0000"/>
-          <w:sz w:val="24"/>
-          <w:szCs w:val="24"/>
-        </w:rPr>
-      </w:pPr>
-      <w:r>
-        <w:rPr>
-          <w:color w:val="ff0000"/>
-          <w:sz w:val="24"/>
-          <w:szCs w:val="24"/>
-          <w:rtl w:val="0"/>
-        </w:rPr>
-        <w:t xml:space="preserve">explained in part by work </w:t>
-      </w:r>
-    </w:p>
-    <w:p>
-      <w:pPr>
-        <w:pBdr>
-          <w:top w:color="auto" w:space="0" w:sz="0" w:val="none"/>
-          <w:left w:color="auto" w:space="0" w:sz="0" w:val="none"/>
-          <w:bottom w:color="auto" w:space="0" w:sz="0" w:val="none"/>
-          <w:right w:color="auto" w:space="0" w:sz="0" w:val="none"/>
-          <w:between w:color="auto" w:space="0" w:sz="0" w:val="none"/>
-        </w:pBdr>
-        <w:spacing w:after="360" w:line="335.99999999999994" w:lineRule="auto"/>
-        <w:rPr>
-          <w:color w:val="ff0000"/>
-          <w:sz w:val="24"/>
-          <w:szCs w:val="24"/>
-        </w:rPr>
-      </w:pPr>
-      <w:r>
-        <w:rPr>
-          <w:color w:val="ff0000"/>
+      <w:r>
+        <w:rPr>
+          <w:color w:val="434343"/>
+          <w:sz w:val="24"/>
+          <w:szCs w:val="24"/>
+          <w:rtl w:val="0"/>
+        </w:rPr>
+        <w:t xml:space="preserve">frequency</w:t>
+      </w:r>
+      <w:r>
+        <w:rPr>
+          <w:color w:val="434343"/>
           <w:sz w:val="24"/>
           <w:szCs w:val="24"/>
           <w:rtl w:val="0"/>
         </w:rPr>
         <w:t xml:space="preserve"> </w:t>
       </w:r>
-    </w:p>
-    <w:p>
-      <w:pPr>
-        <w:pBdr>
-          <w:top w:color="auto" w:space="0" w:sz="0" w:val="none"/>
-          <w:left w:color="auto" w:space="0" w:sz="0" w:val="none"/>
-          <w:bottom w:color="auto" w:space="0" w:sz="0" w:val="none"/>
-          <w:right w:color="auto" w:space="0" w:sz="0" w:val="none"/>
-          <w:between w:color="auto" w:space="0" w:sz="0" w:val="none"/>
-        </w:pBdr>
-        <w:spacing w:after="360" w:line="335.99999999999994" w:lineRule="auto"/>
-        <w:rPr>
-          <w:color w:val="ff0000"/>
-          <w:sz w:val="24"/>
-          <w:szCs w:val="24"/>
-        </w:rPr>
-      </w:pPr>
-      <w:r>
-        <w:rPr>
-          <w:color w:val="ff0000"/>
-          <w:sz w:val="24"/>
-          <w:szCs w:val="24"/>
-          <w:rtl w:val="0"/>
-        </w:rPr>
-        <w:t xml:space="preserve">Cand R had one l there n is raidal directionwe have l m but not n</w:t>
-      </w:r>
-    </w:p>
-    <w:p>
-      <w:pPr>
-        <w:pBdr>
-          <w:top w:color="auto" w:space="0" w:sz="0" w:val="none"/>
-          <w:left w:color="auto" w:space="0" w:sz="0" w:val="none"/>
-          <w:bottom w:color="auto" w:space="0" w:sz="0" w:val="none"/>
-          <w:right w:color="auto" w:space="0" w:sz="0" w:val="none"/>
-          <w:between w:color="auto" w:space="0" w:sz="0" w:val="none"/>
-        </w:pBdr>
-        <w:spacing w:after="360" w:line="335.99999999999994" w:lineRule="auto"/>
-        <w:rPr>
-          <w:color w:val="444444"/>
-          <w:sz w:val="24"/>
-          <w:szCs w:val="24"/>
-        </w:rPr>
-      </w:pPr>
-      <w:r>
-        <w:rPr>
-          <w:rtl w:val="0"/>
-        </w:rPr>
-      </w:r>
-    </w:p>
-    <w:p>
-      <w:pPr>
-        <w:pBdr>
-          <w:top w:color="auto" w:space="0" w:sz="0" w:val="none"/>
-          <w:left w:color="auto" w:space="0" w:sz="0" w:val="none"/>
-          <w:bottom w:color="auto" w:space="0" w:sz="0" w:val="none"/>
-          <w:right w:color="auto" w:space="0" w:sz="0" w:val="none"/>
-          <w:between w:color="auto" w:space="0" w:sz="0" w:val="none"/>
-        </w:pBdr>
-        <w:spacing w:after="360" w:line="335.99999999999994" w:lineRule="auto"/>
-        <w:rPr>
-          <w:color w:val="444444"/>
+      <w:r>
+        <w:rPr>
+          <w:color w:val="434343"/>
+          <w:sz w:val="24"/>
+          <w:szCs w:val="24"/>
+          <w:rtl w:val="0"/>
+        </w:rPr>
+        <w:t xml:space="preserve">shift</w:t>
+      </w:r>
+      <w:r>
+        <w:rPr>
+          <w:color w:val="434343"/>
+          <w:sz w:val="24"/>
+          <w:szCs w:val="24"/>
+          <w:rtl w:val="0"/>
+        </w:rPr>
+        <w:t xml:space="preserve">. What we actually found was the following: the oscillation frequencies of the coupled atmosphere has different values depending on the strength of the magnetic field. In this respect, the analogy does stand with CR89 (and a few follow-up studies </w:t>
+      </w:r>
+      <w:r>
+        <w:rPr>
+          <w:color w:val="434343"/>
+          <w:sz w:val="24"/>
+          <w:szCs w:val="24"/>
+          <w:rtl w:val="0"/>
+        </w:rPr>
+        <w:t xml:space="preserve">led</w:t>
+      </w:r>
+      <w:r>
+        <w:rPr>
+          <w:color w:val="434343"/>
+          <w:sz w:val="24"/>
+          <w:szCs w:val="24"/>
+          <w:rtl w:val="0"/>
+        </w:rPr>
+        <w:t xml:space="preserve"> by Roberts). </w:t>
+      </w:r>
+    </w:p>
+    <w:p>
+      <w:pPr>
+        <w:pBdr>
+          <w:top w:color="auto" w:space="0" w:sz="0" w:val="none"/>
+          <w:left w:color="auto" w:space="0" w:sz="0" w:val="none"/>
+          <w:bottom w:color="auto" w:space="0" w:sz="0" w:val="none"/>
+          <w:right w:color="auto" w:space="0" w:sz="0" w:val="none"/>
+          <w:between w:color="auto" w:space="0" w:sz="0" w:val="none"/>
+        </w:pBdr>
+        <w:spacing w:after="360" w:line="335.99999999999994" w:lineRule="auto"/>
+        <w:rPr>
+          <w:color w:val="434343"/>
+          <w:sz w:val="24"/>
+          <w:szCs w:val="24"/>
+        </w:rPr>
+      </w:pPr>
+      <w:r>
+        <w:rPr>
+          <w:color w:val="434343"/>
+          <w:sz w:val="24"/>
+          <w:szCs w:val="24"/>
+          <w:rtl w:val="0"/>
+        </w:rPr>
+        <w:t xml:space="preserve">On the query of what </w:t>
+      </w:r>
+      <w:r>
+        <w:rPr>
+          <w:color w:val="434343"/>
+          <w:sz w:val="24"/>
+          <w:szCs w:val="24"/>
+          <w:rtl w:val="0"/>
+        </w:rPr>
+        <w:t xml:space="preserve">happens</w:t>
+      </w:r>
+      <w:r>
+        <w:rPr>
+          <w:color w:val="434343"/>
+          <w:sz w:val="24"/>
+          <w:szCs w:val="24"/>
+          <w:rtl w:val="0"/>
+        </w:rPr>
+        <w:t xml:space="preserve"> with the spectral </w:t>
+      </w:r>
+      <w:r>
+        <w:rPr>
+          <w:color w:val="434343"/>
+          <w:sz w:val="24"/>
+          <w:szCs w:val="24"/>
+          <w:rtl w:val="0"/>
+        </w:rPr>
+        <w:t xml:space="preserve">results</w:t>
+      </w:r>
+      <w:r>
+        <w:rPr>
+          <w:color w:val="434343"/>
+          <w:sz w:val="24"/>
+          <w:szCs w:val="24"/>
+          <w:rtl w:val="0"/>
+        </w:rPr>
+        <w:t xml:space="preserve"> if the </w:t>
+      </w:r>
+      <w:r>
+        <w:rPr>
+          <w:color w:val="434343"/>
+          <w:sz w:val="24"/>
+          <w:szCs w:val="24"/>
+          <w:rtl w:val="0"/>
+        </w:rPr>
+        <w:t xml:space="preserve">source</w:t>
+      </w:r>
+      <w:r>
+        <w:rPr>
+          <w:color w:val="434343"/>
+          <w:sz w:val="24"/>
+          <w:szCs w:val="24"/>
+          <w:rtl w:val="0"/>
+        </w:rPr>
+        <w:t xml:space="preserve"> term is changed, the answer may be well beyond the scope of our study and may not be so relevant quantitatively. However, qualitatively, our point is (once more): point out that p-modes do have </w:t>
+      </w:r>
+      <w:r>
+        <w:rPr>
+          <w:color w:val="434343"/>
+          <w:sz w:val="24"/>
+          <w:szCs w:val="24"/>
+          <w:rtl w:val="0"/>
+        </w:rPr>
+        <w:t xml:space="preserve">signatures</w:t>
+      </w:r>
+      <w:r>
+        <w:rPr>
+          <w:color w:val="434343"/>
+          <w:sz w:val="24"/>
+          <w:szCs w:val="24"/>
+          <w:rtl w:val="0"/>
+        </w:rPr>
+        <w:t xml:space="preserve"> in the </w:t>
+      </w:r>
+      <w:r>
+        <w:rPr>
+          <w:color w:val="434343"/>
+          <w:sz w:val="24"/>
+          <w:szCs w:val="24"/>
+          <w:rtl w:val="0"/>
+        </w:rPr>
+        <w:t xml:space="preserve">lower</w:t>
+      </w:r>
+      <w:r>
+        <w:rPr>
+          <w:color w:val="434343"/>
+          <w:sz w:val="24"/>
+          <w:szCs w:val="24"/>
+          <w:rtl w:val="0"/>
+        </w:rPr>
+        <w:t xml:space="preserve"> solar atmosphere. </w:t>
+      </w:r>
+      <w:r>
+        <w:rPr>
+          <w:color w:val="434343"/>
+          <w:sz w:val="24"/>
+          <w:szCs w:val="24"/>
+          <w:rtl w:val="0"/>
+        </w:rPr>
+        <w:t xml:space="preserve">This</w:t>
+      </w:r>
+      <w:r>
+        <w:rPr>
+          <w:color w:val="434343"/>
+          <w:sz w:val="24"/>
+          <w:szCs w:val="24"/>
+          <w:rtl w:val="0"/>
+        </w:rPr>
+        <w:t xml:space="preserve"> has been shown locally even for </w:t>
+      </w:r>
+      <w:r>
+        <w:rPr>
+          <w:color w:val="434343"/>
+          <w:sz w:val="24"/>
+          <w:szCs w:val="24"/>
+          <w:rtl w:val="0"/>
+        </w:rPr>
+        <w:t xml:space="preserve">dynamics</w:t>
+      </w:r>
+      <w:r>
+        <w:rPr>
+          <w:color w:val="434343"/>
+          <w:sz w:val="24"/>
+          <w:szCs w:val="24"/>
+          <w:rtl w:val="0"/>
+        </w:rPr>
+        <w:t xml:space="preserve"> (</w:t>
+      </w:r>
+      <w:r>
+        <w:rPr>
+          <w:color w:val="434343"/>
+          <w:sz w:val="24"/>
+          <w:szCs w:val="24"/>
+          <w:rtl w:val="0"/>
+        </w:rPr>
+        <w:t xml:space="preserve">see spicule</w:t>
+      </w:r>
+      <w:r>
+        <w:rPr>
+          <w:color w:val="434343"/>
+          <w:sz w:val="24"/>
+          <w:szCs w:val="24"/>
+          <w:rtl w:val="0"/>
+        </w:rPr>
+        <w:t xml:space="preserve"> formation, De pointieu et al Nature 2004). We would like to encourage our colleagues to search for these global atmospheric modes and see the Sun as a “star” and not as a highly structured inhomogeneous plasma ball. </w:t>
+      </w:r>
+    </w:p>
+    <w:p>
+      <w:pPr>
+        <w:pBdr>
+          <w:top w:color="auto" w:space="0" w:sz="0" w:val="none"/>
+          <w:left w:color="auto" w:space="0" w:sz="0" w:val="none"/>
+          <w:bottom w:color="auto" w:space="0" w:sz="0" w:val="none"/>
+          <w:right w:color="auto" w:space="0" w:sz="0" w:val="none"/>
+          <w:between w:color="auto" w:space="0" w:sz="0" w:val="none"/>
+        </w:pBdr>
+        <w:spacing w:after="360" w:line="335.99999999999994" w:lineRule="auto"/>
+        <w:rPr>
+          <w:color w:val="434343"/>
+          <w:sz w:val="24"/>
+          <w:szCs w:val="24"/>
+        </w:rPr>
+      </w:pPr>
+      <w:r>
+        <w:rPr>
+          <w:color w:val="434343"/>
+          <w:sz w:val="24"/>
+          <w:szCs w:val="24"/>
+          <w:rtl w:val="0"/>
+        </w:rPr>
+        <w:t xml:space="preserve"> </w:t>
+      </w:r>
+    </w:p>
+    <w:p>
+      <w:pPr>
+        <w:pBdr>
+          <w:top w:color="auto" w:space="0" w:sz="0" w:val="none"/>
+          <w:left w:color="auto" w:space="0" w:sz="0" w:val="none"/>
+          <w:bottom w:color="auto" w:space="0" w:sz="0" w:val="none"/>
+          <w:right w:color="auto" w:space="0" w:sz="0" w:val="none"/>
+          <w:between w:color="auto" w:space="0" w:sz="0" w:val="none"/>
+        </w:pBdr>
+        <w:spacing w:after="360" w:line="335.99999999999994" w:lineRule="auto"/>
+        <w:rPr>
+          <w:color w:val="434343"/>
+          <w:sz w:val="24"/>
+          <w:szCs w:val="24"/>
+        </w:rPr>
+      </w:pPr>
+      <w:r>
+        <w:rPr>
+          <w:rtl w:val="0"/>
+        </w:rPr>
+      </w:r>
+    </w:p>
+    <w:p>
+      <w:pPr>
+        <w:pBdr>
+          <w:top w:color="auto" w:space="0" w:sz="0" w:val="none"/>
+          <w:left w:color="auto" w:space="0" w:sz="0" w:val="none"/>
+          <w:bottom w:color="auto" w:space="0" w:sz="0" w:val="none"/>
+          <w:right w:color="auto" w:space="0" w:sz="0" w:val="none"/>
+          <w:between w:color="auto" w:space="0" w:sz="0" w:val="none"/>
+        </w:pBdr>
+        <w:spacing w:after="360" w:line="335.99999999999994" w:lineRule="auto"/>
+        <w:rPr>
+          <w:color w:val="434343"/>
           <w:sz w:val="24"/>
           <w:szCs w:val="24"/>
         </w:rPr>
@@ -1946,15 +2081,12 @@
     <w:p>
       <w:pPr>
         <w:pStyle w:val="Heading3"/>
-        <w:rPr>
-          <w:b w:val="1"/>
-        </w:rPr>
-      </w:pPr>
-      <w:bookmarkStart w:colFirst="0" w:colLast="0" w:name="_fwj1odpg64l" w:id="20"/>
-      <w:bookmarkEnd w:id="20"/>
-      <w:r>
-        <w:rPr>
-          <w:b w:val="1"/>
+        <w:rPr/>
+      </w:pPr>
+      <w:bookmarkStart w:colFirst="0" w:colLast="0" w:name="_fwj1odpg64l" w:id="21"/>
+      <w:bookmarkEnd w:id="21"/>
+      <w:r>
+        <w:rPr>
           <w:rtl w:val="0"/>
         </w:rPr>
         <w:t xml:space="preserve">Referee 11</w:t>
@@ -2241,8 +2373,8 @@
         <w:pStyle w:val="Heading3"/>
         <w:rPr/>
       </w:pPr>
-      <w:bookmarkStart w:colFirst="0" w:colLast="0" w:name="_e32mfd6xr8gz" w:id="21"/>
-      <w:bookmarkEnd w:id="21"/>
+      <w:bookmarkStart w:colFirst="0" w:colLast="0" w:name="_e32mfd6xr8gz" w:id="22"/>
+      <w:bookmarkEnd w:id="22"/>
       <w:r>
         <w:rPr>
           <w:rtl w:val="0"/>

</xml_diff>